<commit_message>
Seguimos avanzando el trabajo
</commit_message>
<xml_diff>
--- a/11 Diseno Experimentos/Trabajo 1/Diseno_Experimentos_Trabajo1_KevinHaquehua.docx
+++ b/11 Diseno Experimentos/Trabajo 1/Diseno_Experimentos_Trabajo1_KevinHaquehua.docx
@@ -586,7 +586,98 @@
         <w:pStyle w:val="FirstParagraph"/>
       </w:pPr>
       <w:r>
-        <w:t xml:space="preserve">Tomando en cuenta el contexto en el que solo se desea evaluar el efecto de cinco fertilizantes, el modelo adecuado a utilizar es un diseño completamente al azar. Evaluando el trabajo original se tomo en cuenta el diseño bloque completo al azar, debido a que se toma en cuenta los días de floración: Primera medición, segunda medición, días de floración y periodo vegetativo.</w:t>
+        <w:t xml:space="preserve">Tomando en cuenta el contexto en el que solo se desea evaluar el efecto de cinco fertilizantes, el modelo adecuado a utilizar es un diseño completo al azar. En las cuales se tienen los tratamiento de los distintos fertilizantes, si evaluamos el estudio original indica que se utiliza el diseño bloque completo al azar, en donde las repeteciones vienen a ser los bloques.</w:t>
+      </w:r>
+    </w:p>
+    <w:p>
+      <w:pPr>
+        <w:pStyle w:val="Textoindependiente"/>
+      </w:pPr>
+      <w:r>
+        <w:t xml:space="preserve">El modelo aditivo lineal es el siguiente</w:t>
+      </w:r>
+    </w:p>
+    <w:p>
+      <w:pPr>
+        <w:pStyle w:val="Textoindependiente"/>
+      </w:pPr>
+      <m:oMathPara>
+        <m:oMathParaPr>
+          <m:jc m:val="center"/>
+        </m:oMathParaPr>
+        <m:oMath>
+          <m:sSub>
+            <m:e>
+              <m:r>
+                <m:t>Y</m:t>
+              </m:r>
+            </m:e>
+            <m:sub>
+              <m:r>
+                <m:t>i</m:t>
+              </m:r>
+              <m:r>
+                <m:t>j</m:t>
+              </m:r>
+            </m:sub>
+          </m:sSub>
+          <m:r>
+            <m:rPr>
+              <m:sty m:val="p"/>
+            </m:rPr>
+            <m:t>=</m:t>
+          </m:r>
+          <m:r>
+            <m:t>μ</m:t>
+          </m:r>
+          <m:r>
+            <m:rPr>
+              <m:sty m:val="p"/>
+            </m:rPr>
+            <m:t>+</m:t>
+          </m:r>
+          <m:sSub>
+            <m:e>
+              <m:r>
+                <m:t>τ</m:t>
+              </m:r>
+            </m:e>
+            <m:sub>
+              <m:r>
+                <m:t>i</m:t>
+              </m:r>
+            </m:sub>
+          </m:sSub>
+          <m:r>
+            <m:rPr>
+              <m:sty m:val="p"/>
+            </m:rPr>
+            <m:t>+</m:t>
+          </m:r>
+          <m:sSub>
+            <m:e>
+              <m:r>
+                <m:t>ϵ</m:t>
+              </m:r>
+            </m:e>
+            <m:sub>
+              <m:r>
+                <m:t>i</m:t>
+              </m:r>
+              <m:r>
+                <m:t>j</m:t>
+              </m:r>
+            </m:sub>
+          </m:sSub>
+        </m:oMath>
+      </m:oMathPara>
+    </w:p>
+    <w:p>
+      <w:pPr>
+        <w:pStyle w:val="FirstParagraph"/>
+      </w:pPr>
+      <w:r>
+        <w:t xml:space="preserve">Donde:</w:t>
       </w:r>
     </w:p>
     <w:p>
@@ -597,6 +688,312 @@
           <w:numId w:val="1005"/>
         </w:numPr>
       </w:pPr>
+      <m:oMath>
+        <m:sSub>
+          <m:e>
+            <m:r>
+              <m:t>Y</m:t>
+            </m:r>
+          </m:e>
+          <m:sub>
+            <m:r>
+              <m:t>i</m:t>
+            </m:r>
+            <m:r>
+              <m:t>j</m:t>
+            </m:r>
+          </m:sub>
+        </m:sSub>
+      </m:oMath>
+      <w:r>
+        <w:t xml:space="preserve"> </w:t>
+      </w:r>
+      <w:r>
+        <w:t xml:space="preserve">La floración de plantas del i-ésimo tratamiento y j-ésima repetición.</w:t>
+      </w:r>
+    </w:p>
+    <w:p>
+      <w:pPr>
+        <w:pStyle w:val="Compact"/>
+        <w:numPr>
+          <w:ilvl w:val="0"/>
+          <w:numId w:val="1005"/>
+        </w:numPr>
+      </w:pPr>
+      <m:oMath>
+        <m:r>
+          <m:t>μ</m:t>
+        </m:r>
+      </m:oMath>
+      <w:r>
+        <w:t xml:space="preserve"> </w:t>
+      </w:r>
+      <w:r>
+        <w:t xml:space="preserve">es el efecto de la media general en la floración de plantas.</w:t>
+      </w:r>
+    </w:p>
+    <w:p>
+      <w:pPr>
+        <w:pStyle w:val="Compact"/>
+        <w:numPr>
+          <w:ilvl w:val="0"/>
+          <w:numId w:val="1005"/>
+        </w:numPr>
+      </w:pPr>
+      <m:oMath>
+        <m:sSub>
+          <m:e>
+            <m:r>
+              <m:t>τ</m:t>
+            </m:r>
+          </m:e>
+          <m:sub>
+            <m:r>
+              <m:t>i</m:t>
+            </m:r>
+          </m:sub>
+        </m:sSub>
+      </m:oMath>
+      <w:r>
+        <w:t xml:space="preserve"> </w:t>
+      </w:r>
+      <w:r>
+        <w:t xml:space="preserve">es el efecto del i-ésimo tratamiento.</w:t>
+      </w:r>
+    </w:p>
+    <w:p>
+      <w:pPr>
+        <w:pStyle w:val="Compact"/>
+        <w:numPr>
+          <w:ilvl w:val="0"/>
+          <w:numId w:val="1005"/>
+        </w:numPr>
+      </w:pPr>
+      <m:oMath>
+        <m:sSub>
+          <m:e>
+            <m:r>
+              <m:t>ϵ</m:t>
+            </m:r>
+          </m:e>
+          <m:sub>
+            <m:r>
+              <m:t>i</m:t>
+            </m:r>
+            <m:r>
+              <m:t>j</m:t>
+            </m:r>
+          </m:sub>
+        </m:sSub>
+      </m:oMath>
+      <w:r>
+        <w:t xml:space="preserve"> </w:t>
+      </w:r>
+      <w:r>
+        <w:t xml:space="preserve">es el efecto del error experimental en el i-ésimo tratamiento y j-ésima repetición. para</w:t>
+      </w:r>
+      <w:r>
+        <w:t xml:space="preserve"> </w:t>
+      </w:r>
+      <m:oMath>
+        <m:r>
+          <m:t>i</m:t>
+        </m:r>
+        <m:r>
+          <m:rPr>
+            <m:sty m:val="p"/>
+          </m:rPr>
+          <m:t>=</m:t>
+        </m:r>
+        <m:r>
+          <m:rPr>
+            <m:sty m:val="p"/>
+          </m:rPr>
+          <m:t>{</m:t>
+        </m:r>
+        <m:r>
+          <m:t>1</m:t>
+        </m:r>
+        <m:r>
+          <m:rPr>
+            <m:sty m:val="p"/>
+          </m:rPr>
+          <m:t>,</m:t>
+        </m:r>
+        <m:r>
+          <m:t>2</m:t>
+        </m:r>
+        <m:r>
+          <m:rPr>
+            <m:sty m:val="p"/>
+          </m:rPr>
+          <m:t>,</m:t>
+        </m:r>
+        <m:r>
+          <m:t>3</m:t>
+        </m:r>
+        <m:r>
+          <m:rPr>
+            <m:sty m:val="p"/>
+          </m:rPr>
+          <m:t>,</m:t>
+        </m:r>
+        <m:r>
+          <m:t>4</m:t>
+        </m:r>
+        <m:r>
+          <m:rPr>
+            <m:sty m:val="p"/>
+          </m:rPr>
+          <m:t>,</m:t>
+        </m:r>
+        <m:r>
+          <m:t>5</m:t>
+        </m:r>
+        <m:r>
+          <m:rPr>
+            <m:sty m:val="p"/>
+          </m:rPr>
+          <m:t>}</m:t>
+        </m:r>
+      </m:oMath>
+      <w:r>
+        <w:t xml:space="preserve"> </w:t>
+      </w:r>
+      <w:r>
+        <w:t xml:space="preserve">tratamientos y</w:t>
+      </w:r>
+      <w:r>
+        <w:t xml:space="preserve"> </w:t>
+      </w:r>
+      <m:oMath>
+        <m:r>
+          <m:t>j</m:t>
+        </m:r>
+        <m:r>
+          <m:rPr>
+            <m:sty m:val="p"/>
+          </m:rPr>
+          <m:t>=</m:t>
+        </m:r>
+        <m:r>
+          <m:rPr>
+            <m:sty m:val="p"/>
+          </m:rPr>
+          <m:t>{</m:t>
+        </m:r>
+        <m:r>
+          <m:t>1</m:t>
+        </m:r>
+        <m:r>
+          <m:rPr>
+            <m:sty m:val="p"/>
+          </m:rPr>
+          <m:t>,</m:t>
+        </m:r>
+        <m:r>
+          <m:t>2</m:t>
+        </m:r>
+        <m:r>
+          <m:rPr>
+            <m:sty m:val="p"/>
+          </m:rPr>
+          <m:t>,</m:t>
+        </m:r>
+        <m:r>
+          <m:t>3</m:t>
+        </m:r>
+        <m:r>
+          <m:rPr>
+            <m:sty m:val="p"/>
+          </m:rPr>
+          <m:t>,</m:t>
+        </m:r>
+        <m:r>
+          <m:t>4</m:t>
+        </m:r>
+        <m:r>
+          <m:rPr>
+            <m:sty m:val="p"/>
+          </m:rPr>
+          <m:t>}</m:t>
+        </m:r>
+      </m:oMath>
+      <w:r>
+        <w:t xml:space="preserve"> </w:t>
+      </w:r>
+      <w:r>
+        <w:t xml:space="preserve">repeticiones. Además, el modelo asume que</w:t>
+      </w:r>
+      <w:r>
+        <w:t xml:space="preserve"> </w:t>
+      </w:r>
+      <m:oMath>
+        <m:sSub>
+          <m:e>
+            <m:r>
+              <m:t>ϵ</m:t>
+            </m:r>
+          </m:e>
+          <m:sub>
+            <m:r>
+              <m:t>i</m:t>
+            </m:r>
+            <m:r>
+              <m:t>j</m:t>
+            </m:r>
+          </m:sub>
+        </m:sSub>
+        <m:r>
+          <m:rPr>
+            <m:sty m:val="p"/>
+          </m:rPr>
+          <m:t>∼</m:t>
+        </m:r>
+        <m:r>
+          <m:t>N</m:t>
+        </m:r>
+        <m:d>
+          <m:dPr>
+            <m:begChr m:val="("/>
+            <m:endChr m:val=")"/>
+            <m:sepChr m:val=""/>
+            <m:grow/>
+          </m:dPr>
+          <m:e>
+            <m:r>
+              <m:t>0</m:t>
+            </m:r>
+            <m:r>
+              <m:rPr>
+                <m:sty m:val="p"/>
+              </m:rPr>
+              <m:t>,</m:t>
+            </m:r>
+            <m:sSup>
+              <m:e>
+                <m:r>
+                  <m:t>σ</m:t>
+                </m:r>
+              </m:e>
+              <m:sup>
+                <m:r>
+                  <m:t>2</m:t>
+                </m:r>
+              </m:sup>
+            </m:sSup>
+          </m:e>
+        </m:d>
+      </m:oMath>
+    </w:p>
+    <w:p>
+      <w:pPr>
+        <w:pStyle w:val="Compact"/>
+        <w:numPr>
+          <w:ilvl w:val="0"/>
+          <w:numId w:val="1006"/>
+        </w:numPr>
+      </w:pPr>
       <w:r>
         <w:rPr>
           <w:b/>
@@ -610,14 +1007,23 @@
         <w:pStyle w:val="FirstParagraph"/>
       </w:pPr>
       <w:r>
-        <w:t xml:space="preserve">Efectivamente, se puede afirmar que revisando el trabajo con los días de floración, influye en que difiera del resto de los distintos fertilizantes complejos.</w:t>
+        <w:t xml:space="preserve">Empezemos desarrollando los datos del archivo Excel que también se adjuntará en el trabajo, para posteriormente hacer la lectura del archivo.</w:t>
       </w:r>
     </w:p>
     <w:p>
       <w:pPr>
+        <w:pStyle w:val="Textoindependiente"/>
+      </w:pPr>
+      <w:r>
+        <w:t xml:space="preserve">Efectivamente, se puede afirmar que revisando el trabajo con los días de floración, influye en que difiera del resto de los distintos fertilizantes complejos. Para los datos mostrados se toma los días a la floración</w:t>
+      </w:r>
+    </w:p>
+    <w:p>
+      <w:pPr>
+        <w:pStyle w:val="Compact"/>
         <w:numPr>
           <w:ilvl w:val="0"/>
-          <w:numId w:val="1006"/>
+          <w:numId w:val="1007"/>
         </w:numPr>
       </w:pPr>
       <w:r>
@@ -630,9 +1036,18 @@
     </w:p>
     <w:p>
       <w:pPr>
+        <w:pStyle w:val="FirstParagraph"/>
+      </w:pPr>
+      <w:r>
+        <w:t xml:space="preserve">Empezemos desarrollando los datos del archivo Excel que también se adjuntará en el trabajo, para posteriormente hacer la lectura del archivo.</w:t>
+      </w:r>
+    </w:p>
+    <w:p>
+      <w:pPr>
+        <w:pStyle w:val="Compact"/>
         <w:numPr>
           <w:ilvl w:val="0"/>
-          <w:numId w:val="1006"/>
+          <w:numId w:val="1008"/>
         </w:numPr>
       </w:pPr>
       <w:r>
@@ -645,9 +1060,10 @@
     </w:p>
     <w:p>
       <w:pPr>
+        <w:pStyle w:val="Compact"/>
         <w:numPr>
           <w:ilvl w:val="0"/>
-          <w:numId w:val="1006"/>
+          <w:numId w:val="1008"/>
         </w:numPr>
       </w:pPr>
       <w:r>
@@ -660,9 +1076,10 @@
     </w:p>
     <w:p>
       <w:pPr>
+        <w:pStyle w:val="Compact"/>
         <w:numPr>
           <w:ilvl w:val="0"/>
-          <w:numId w:val="1006"/>
+          <w:numId w:val="1008"/>
         </w:numPr>
       </w:pPr>
       <w:r>
@@ -733,9 +1150,10 @@
     </w:p>
     <w:p>
       <w:pPr>
+        <w:pStyle w:val="Compact"/>
         <w:numPr>
           <w:ilvl w:val="0"/>
-          <w:numId w:val="1006"/>
+          <w:numId w:val="1008"/>
         </w:numPr>
       </w:pPr>
       <w:r>
@@ -2187,6 +2605,91 @@
       </w:pPr>
     </w:lvl>
   </w:abstractNum>
+  <w:abstractNum w:abstractNumId="99724">
+    <w:nsid w:val="00A99724"/>
+    <w:multiLevelType w:val="multilevel"/>
+    <w:lvl w:ilvl="0">
+      <w:start w:val="4"/>
+      <w:numFmt w:val="lowerLetter"/>
+      <w:lvlText w:val="%1)"/>
+      <w:lvlJc w:val="left"/>
+      <w:pPr>
+        <w:ind w:left="720" w:hanging="360"/>
+      </w:pPr>
+    </w:lvl>
+    <w:lvl w:ilvl="1">
+      <w:start w:val="4"/>
+      <w:numFmt w:val="lowerLetter"/>
+      <w:lvlText w:val="%2)"/>
+      <w:lvlJc w:val="left"/>
+      <w:pPr>
+        <w:ind w:left="1440" w:hanging="360"/>
+      </w:pPr>
+    </w:lvl>
+    <w:lvl w:ilvl="2">
+      <w:start w:val="4"/>
+      <w:numFmt w:val="lowerLetter"/>
+      <w:lvlText w:val="%3)"/>
+      <w:lvlJc w:val="left"/>
+      <w:pPr>
+        <w:ind w:left="2160" w:hanging="360"/>
+      </w:pPr>
+    </w:lvl>
+    <w:lvl w:ilvl="3">
+      <w:start w:val="4"/>
+      <w:numFmt w:val="lowerLetter"/>
+      <w:lvlText w:val="%4)"/>
+      <w:lvlJc w:val="left"/>
+      <w:pPr>
+        <w:ind w:left="2880" w:hanging="360"/>
+      </w:pPr>
+    </w:lvl>
+    <w:lvl w:ilvl="4">
+      <w:start w:val="4"/>
+      <w:numFmt w:val="lowerLetter"/>
+      <w:lvlText w:val="%5)"/>
+      <w:lvlJc w:val="left"/>
+      <w:pPr>
+        <w:ind w:left="3600" w:hanging="360"/>
+      </w:pPr>
+    </w:lvl>
+    <w:lvl w:ilvl="5">
+      <w:start w:val="4"/>
+      <w:numFmt w:val="lowerLetter"/>
+      <w:lvlText w:val="%6)"/>
+      <w:lvlJc w:val="left"/>
+      <w:pPr>
+        <w:ind w:left="4320" w:hanging="360"/>
+      </w:pPr>
+    </w:lvl>
+    <w:lvl w:ilvl="6">
+      <w:start w:val="4"/>
+      <w:numFmt w:val="lowerLetter"/>
+      <w:lvlText w:val="%7)"/>
+      <w:lvlJc w:val="left"/>
+      <w:pPr>
+        <w:ind w:left="5040" w:hanging="360"/>
+      </w:pPr>
+    </w:lvl>
+    <w:lvl w:ilvl="7">
+      <w:start w:val="4"/>
+      <w:numFmt w:val="lowerLetter"/>
+      <w:lvlText w:val="%8)"/>
+      <w:lvlJc w:val="left"/>
+      <w:pPr>
+        <w:ind w:left="5760" w:hanging="360"/>
+      </w:pPr>
+    </w:lvl>
+    <w:lvl w:ilvl="8">
+      <w:start w:val="4"/>
+      <w:numFmt w:val="lowerLetter"/>
+      <w:lvlText w:val="%9)"/>
+      <w:lvlJc w:val="left"/>
+      <w:pPr>
+        <w:ind w:left="6480" w:hanging="360"/>
+      </w:pPr>
+    </w:lvl>
+  </w:abstractNum>
   <w:num w16cid:durableId="1222252684" w:numId="1">
     <w:abstractNumId w:val="0"/>
   </w:num>
@@ -4804,6 +5307,9 @@
     </w:lvlOverride>
   </w:num>
   <w:num w:numId="1005">
+    <w:abstractNumId w:val="991"/>
+  </w:num>
+  <w:num w:numId="1006">
     <w:abstractNumId w:val="99722"/>
     <w:lvlOverride w:ilvl="0">
       <w:startOverride w:val="2"/>
@@ -4833,7 +5339,7 @@
       <w:startOverride w:val="2"/>
     </w:lvlOverride>
   </w:num>
-  <w:num w:numId="1006">
+  <w:num w:numId="1007">
     <w:abstractNumId w:val="99723"/>
     <w:lvlOverride w:ilvl="0">
       <w:startOverride w:val="3"/>
@@ -4861,6 +5367,36 @@
     </w:lvlOverride>
     <w:lvlOverride w:ilvl="8">
       <w:startOverride w:val="3"/>
+    </w:lvlOverride>
+  </w:num>
+  <w:num w:numId="1008">
+    <w:abstractNumId w:val="99724"/>
+    <w:lvlOverride w:ilvl="0">
+      <w:startOverride w:val="4"/>
+    </w:lvlOverride>
+    <w:lvlOverride w:ilvl="1">
+      <w:startOverride w:val="4"/>
+    </w:lvlOverride>
+    <w:lvlOverride w:ilvl="2">
+      <w:startOverride w:val="4"/>
+    </w:lvlOverride>
+    <w:lvlOverride w:ilvl="3">
+      <w:startOverride w:val="4"/>
+    </w:lvlOverride>
+    <w:lvlOverride w:ilvl="4">
+      <w:startOverride w:val="4"/>
+    </w:lvlOverride>
+    <w:lvlOverride w:ilvl="5">
+      <w:startOverride w:val="4"/>
+    </w:lvlOverride>
+    <w:lvlOverride w:ilvl="6">
+      <w:startOverride w:val="4"/>
+    </w:lvlOverride>
+    <w:lvlOverride w:ilvl="7">
+      <w:startOverride w:val="4"/>
+    </w:lvlOverride>
+    <w:lvlOverride w:ilvl="8">
+      <w:startOverride w:val="4"/>
     </w:lvlOverride>
   </w:num>
 </w:numbering>

</xml_diff>

<commit_message>
Seguimos actualizando el modelo
</commit_message>
<xml_diff>
--- a/11 Diseno Experimentos/Trabajo 1/Diseno_Experimentos_Trabajo1_KevinHaquehua.docx
+++ b/11 Diseno Experimentos/Trabajo 1/Diseno_Experimentos_Trabajo1_KevinHaquehua.docx
@@ -60,7 +60,7 @@
         </w:p>
       </w:sdtContent>
     </w:sdt>
-    <w:bookmarkStart w:id="26" w:name="dca-comparaciones-múltiples-supuestos"/>
+    <w:bookmarkStart w:id="44" w:name="dca-comparaciones-múltiples-supuestos"/>
     <w:p>
       <w:pPr>
         <w:pStyle w:val="Ttulo1"/>
@@ -69,7 +69,7 @@
         <w:t xml:space="preserve">DCA-Comparaciones múltiples-supuestos</w:t>
       </w:r>
     </w:p>
-    <w:bookmarkStart w:id="25" w:name="ejercicio"/>
+    <w:bookmarkStart w:id="43" w:name="ejercicio"/>
     <w:p>
       <w:pPr>
         <w:pStyle w:val="Ttulo2"/>
@@ -556,7 +556,7 @@
       </w:r>
     </w:p>
     <w:bookmarkEnd w:id="23"/>
-    <w:bookmarkStart w:id="24" w:name="solución"/>
+    <w:bookmarkStart w:id="42" w:name="solución"/>
     <w:p>
       <w:pPr>
         <w:pStyle w:val="Ttulo3"/>
@@ -709,7 +709,23 @@
         <w:t xml:space="preserve"> </w:t>
       </w:r>
       <w:r>
-        <w:t xml:space="preserve">La floración de plantas del i-ésimo tratamiento y j-ésima repetición.</w:t>
+        <w:t xml:space="preserve">Es la floración de</w:t>
+      </w:r>
+      <w:r>
+        <w:t xml:space="preserve"> </w:t>
+      </w:r>
+      <w:r>
+        <w:rPr>
+          <w:i/>
+          <w:iCs/>
+        </w:rPr>
+        <w:t xml:space="preserve">(Linum usitatissimum)</w:t>
+      </w:r>
+      <w:r>
+        <w:t xml:space="preserve"> </w:t>
+      </w:r>
+      <w:r>
+        <w:t xml:space="preserve">del i-ésimo tratamiento y j-ésima repetición.</w:t>
       </w:r>
     </w:p>
     <w:p>
@@ -729,7 +745,20 @@
         <w:t xml:space="preserve"> </w:t>
       </w:r>
       <w:r>
-        <w:t xml:space="preserve">es el efecto de la media general en la floración de plantas.</w:t>
+        <w:t xml:space="preserve">es el efecto de la media general en la floración de</w:t>
+      </w:r>
+      <w:r>
+        <w:t xml:space="preserve"> </w:t>
+      </w:r>
+      <w:r>
+        <w:rPr>
+          <w:i/>
+          <w:iCs/>
+        </w:rPr>
+        <w:t xml:space="preserve">(Linum usitatissimum)</w:t>
+      </w:r>
+      <w:r>
+        <w:t xml:space="preserve">.</w:t>
       </w:r>
     </w:p>
     <w:p>
@@ -1012,10 +1041,1201 @@
     </w:p>
     <w:p>
       <w:pPr>
+        <w:pStyle w:val="SourceCode"/>
+      </w:pPr>
+      <w:r>
+        <w:rPr>
+          <w:rStyle w:val="FunctionTok"/>
+        </w:rPr>
+        <w:t xml:space="preserve">library</w:t>
+      </w:r>
+      <w:r>
+        <w:rPr>
+          <w:rStyle w:val="NormalTok"/>
+        </w:rPr>
+        <w:t xml:space="preserve">(readxl)</w:t>
+      </w:r>
+      <w:r>
+        <w:br/>
+      </w:r>
+      <w:r>
+        <w:rPr>
+          <w:rStyle w:val="FunctionTok"/>
+        </w:rPr>
+        <w:t xml:space="preserve">library</w:t>
+      </w:r>
+      <w:r>
+        <w:rPr>
+          <w:rStyle w:val="NormalTok"/>
+        </w:rPr>
+        <w:t xml:space="preserve">(here)</w:t>
+      </w:r>
+    </w:p>
+    <w:p>
+      <w:pPr>
+        <w:pStyle w:val="SourceCode"/>
+      </w:pPr>
+      <w:r>
+        <w:rPr>
+          <w:rStyle w:val="VerbatimChar"/>
+        </w:rPr>
+        <w:t xml:space="preserve">## here() starts at C:/Users/La Fuente Estadistic/Desktop/INLASER-LA FUENTE/General_Analytics/Maestria_UNSAAC</w:t>
+      </w:r>
+    </w:p>
+    <w:p>
+      <w:pPr>
+        <w:pStyle w:val="SourceCode"/>
+      </w:pPr>
+      <w:r>
+        <w:rPr>
+          <w:rStyle w:val="NormalTok"/>
+        </w:rPr>
+        <w:t xml:space="preserve">data </w:t>
+      </w:r>
+      <w:r>
+        <w:rPr>
+          <w:rStyle w:val="OtherTok"/>
+        </w:rPr>
+        <w:t xml:space="preserve">&lt;-</w:t>
+      </w:r>
+      <w:r>
+        <w:rPr>
+          <w:rStyle w:val="NormalTok"/>
+        </w:rPr>
+        <w:t xml:space="preserve"> </w:t>
+      </w:r>
+      <w:r>
+        <w:rPr>
+          <w:rStyle w:val="FunctionTok"/>
+        </w:rPr>
+        <w:t xml:space="preserve">read_excel</w:t>
+      </w:r>
+      <w:r>
+        <w:rPr>
+          <w:rStyle w:val="NormalTok"/>
+        </w:rPr>
+        <w:t xml:space="preserve">(</w:t>
+      </w:r>
+      <w:r>
+        <w:rPr>
+          <w:rStyle w:val="FunctionTok"/>
+        </w:rPr>
+        <w:t xml:space="preserve">here</w:t>
+      </w:r>
+      <w:r>
+        <w:rPr>
+          <w:rStyle w:val="NormalTok"/>
+        </w:rPr>
+        <w:t xml:space="preserve">(</w:t>
+      </w:r>
+      <w:r>
+        <w:rPr>
+          <w:rStyle w:val="StringTok"/>
+        </w:rPr>
+        <w:t xml:space="preserve">"11 Diseno Experimentos/Trabajo 1/data_floracion.xlsx"</w:t>
+      </w:r>
+      <w:r>
+        <w:rPr>
+          <w:rStyle w:val="NormalTok"/>
+        </w:rPr>
+        <w:t xml:space="preserve">))</w:t>
+      </w:r>
+      <w:r>
+        <w:br/>
+      </w:r>
+      <w:r>
+        <w:rPr>
+          <w:rStyle w:val="FunctionTok"/>
+        </w:rPr>
+        <w:t xml:space="preserve">head</w:t>
+      </w:r>
+      <w:r>
+        <w:rPr>
+          <w:rStyle w:val="NormalTok"/>
+        </w:rPr>
+        <w:t xml:space="preserve">(data)</w:t>
+      </w:r>
+    </w:p>
+    <w:p>
+      <w:pPr>
+        <w:pStyle w:val="SourceCode"/>
+      </w:pPr>
+      <w:r>
+        <w:rPr>
+          <w:rStyle w:val="VerbatimChar"/>
+        </w:rPr>
+        <w:t xml:space="preserve">## # A tibble: 6 × 2</w:t>
+      </w:r>
+      <w:r>
+        <w:br/>
+      </w:r>
+      <w:r>
+        <w:rPr>
+          <w:rStyle w:val="VerbatimChar"/>
+        </w:rPr>
+        <w:t xml:space="preserve">##   tratamiento floracion</w:t>
+      </w:r>
+      <w:r>
+        <w:br/>
+      </w:r>
+      <w:r>
+        <w:rPr>
+          <w:rStyle w:val="VerbatimChar"/>
+        </w:rPr>
+        <w:t xml:space="preserve">##   &lt;chr&gt;           &lt;dbl&gt;</w:t>
+      </w:r>
+      <w:r>
+        <w:br/>
+      </w:r>
+      <w:r>
+        <w:rPr>
+          <w:rStyle w:val="VerbatimChar"/>
+        </w:rPr>
+        <w:t xml:space="preserve">## 1 T1                 86</w:t>
+      </w:r>
+      <w:r>
+        <w:br/>
+      </w:r>
+      <w:r>
+        <w:rPr>
+          <w:rStyle w:val="VerbatimChar"/>
+        </w:rPr>
+        <w:t xml:space="preserve">## 2 T2                 65</w:t>
+      </w:r>
+      <w:r>
+        <w:br/>
+      </w:r>
+      <w:r>
+        <w:rPr>
+          <w:rStyle w:val="VerbatimChar"/>
+        </w:rPr>
+        <w:t xml:space="preserve">## 3 T3                 75</w:t>
+      </w:r>
+      <w:r>
+        <w:br/>
+      </w:r>
+      <w:r>
+        <w:rPr>
+          <w:rStyle w:val="VerbatimChar"/>
+        </w:rPr>
+        <w:t xml:space="preserve">## 4 T4                 84</w:t>
+      </w:r>
+      <w:r>
+        <w:br/>
+      </w:r>
+      <w:r>
+        <w:rPr>
+          <w:rStyle w:val="VerbatimChar"/>
+        </w:rPr>
+        <w:t xml:space="preserve">## 5 T5                 80</w:t>
+      </w:r>
+      <w:r>
+        <w:br/>
+      </w:r>
+      <w:r>
+        <w:rPr>
+          <w:rStyle w:val="VerbatimChar"/>
+        </w:rPr>
+        <w:t xml:space="preserve">## 6 T1                 80</w:t>
+      </w:r>
+    </w:p>
+    <w:p>
+      <w:pPr>
+        <w:pStyle w:val="SourceCode"/>
+      </w:pPr>
+      <w:r>
+        <w:rPr>
+          <w:rStyle w:val="FunctionTok"/>
+        </w:rPr>
+        <w:t xml:space="preserve">attach</w:t>
+      </w:r>
+      <w:r>
+        <w:rPr>
+          <w:rStyle w:val="NormalTok"/>
+        </w:rPr>
+        <w:t xml:space="preserve">(data) </w:t>
+      </w:r>
+      <w:r>
+        <w:rPr>
+          <w:rStyle w:val="CommentTok"/>
+        </w:rPr>
+        <w:t xml:space="preserve"># Para tomar los datos</w:t>
+      </w:r>
+      <w:r>
+        <w:br/>
+      </w:r>
+      <w:r>
+        <w:rPr>
+          <w:rStyle w:val="NormalTok"/>
+        </w:rPr>
+        <w:t xml:space="preserve">data</w:t>
+      </w:r>
+      <w:r>
+        <w:rPr>
+          <w:rStyle w:val="SpecialCharTok"/>
+        </w:rPr>
+        <w:t xml:space="preserve">$</w:t>
+      </w:r>
+      <w:r>
+        <w:rPr>
+          <w:rStyle w:val="NormalTok"/>
+        </w:rPr>
+        <w:t xml:space="preserve">tratamiento  </w:t>
+      </w:r>
+      <w:r>
+        <w:rPr>
+          <w:rStyle w:val="OtherTok"/>
+        </w:rPr>
+        <w:t xml:space="preserve">=</w:t>
+      </w:r>
+      <w:r>
+        <w:rPr>
+          <w:rStyle w:val="NormalTok"/>
+        </w:rPr>
+        <w:t xml:space="preserve"> </w:t>
+      </w:r>
+      <w:r>
+        <w:rPr>
+          <w:rStyle w:val="FunctionTok"/>
+        </w:rPr>
+        <w:t xml:space="preserve">as.factor</w:t>
+      </w:r>
+      <w:r>
+        <w:rPr>
+          <w:rStyle w:val="NormalTok"/>
+        </w:rPr>
+        <w:t xml:space="preserve">(tratamiento) </w:t>
+      </w:r>
+      <w:r>
+        <w:rPr>
+          <w:rStyle w:val="CommentTok"/>
+        </w:rPr>
+        <w:t xml:space="preserve"># convierte tratamiento en factor</w:t>
+      </w:r>
+    </w:p>
+    <w:p>
+      <w:pPr>
+        <w:pStyle w:val="FirstParagraph"/>
+      </w:pPr>
+      <w:r>
+        <w:t xml:space="preserve">Empezemos viendo un gráfico de la dispersión y el efecto de los tratamientos en la floración del cultivo de</w:t>
+      </w:r>
+      <w:r>
+        <w:t xml:space="preserve"> </w:t>
+      </w:r>
+      <w:r>
+        <w:rPr>
+          <w:i/>
+          <w:iCs/>
+        </w:rPr>
+        <w:t xml:space="preserve">(Linum usitatissimum)</w:t>
+      </w:r>
+    </w:p>
+    <w:p>
+      <w:pPr>
+        <w:pStyle w:val="SourceCode"/>
+      </w:pPr>
+      <w:r>
+        <w:rPr>
+          <w:rStyle w:val="FunctionTok"/>
+        </w:rPr>
+        <w:t xml:space="preserve">library</w:t>
+      </w:r>
+      <w:r>
+        <w:rPr>
+          <w:rStyle w:val="NormalTok"/>
+        </w:rPr>
+        <w:t xml:space="preserve">(ggplot2)</w:t>
+      </w:r>
+      <w:r>
+        <w:br/>
+      </w:r>
+      <w:r>
+        <w:rPr>
+          <w:rStyle w:val="FunctionTok"/>
+        </w:rPr>
+        <w:t xml:space="preserve">ggplot</w:t>
+      </w:r>
+      <w:r>
+        <w:rPr>
+          <w:rStyle w:val="NormalTok"/>
+        </w:rPr>
+        <w:t xml:space="preserve">(data, </w:t>
+      </w:r>
+      <w:r>
+        <w:rPr>
+          <w:rStyle w:val="FunctionTok"/>
+        </w:rPr>
+        <w:t xml:space="preserve">aes</w:t>
+      </w:r>
+      <w:r>
+        <w:rPr>
+          <w:rStyle w:val="NormalTok"/>
+        </w:rPr>
+        <w:t xml:space="preserve">(</w:t>
+      </w:r>
+      <w:r>
+        <w:rPr>
+          <w:rStyle w:val="AttributeTok"/>
+        </w:rPr>
+        <w:t xml:space="preserve">x =</w:t>
+      </w:r>
+      <w:r>
+        <w:rPr>
+          <w:rStyle w:val="NormalTok"/>
+        </w:rPr>
+        <w:t xml:space="preserve"> tratamiento, </w:t>
+      </w:r>
+      <w:r>
+        <w:rPr>
+          <w:rStyle w:val="AttributeTok"/>
+        </w:rPr>
+        <w:t xml:space="preserve">y =</w:t>
+      </w:r>
+      <w:r>
+        <w:rPr>
+          <w:rStyle w:val="NormalTok"/>
+        </w:rPr>
+        <w:t xml:space="preserve"> floracion, </w:t>
+      </w:r>
+      <w:r>
+        <w:rPr>
+          <w:rStyle w:val="AttributeTok"/>
+        </w:rPr>
+        <w:t xml:space="preserve">fill =</w:t>
+      </w:r>
+      <w:r>
+        <w:rPr>
+          <w:rStyle w:val="NormalTok"/>
+        </w:rPr>
+        <w:t xml:space="preserve"> tratamiento)) </w:t>
+      </w:r>
+      <w:r>
+        <w:rPr>
+          <w:rStyle w:val="SpecialCharTok"/>
+        </w:rPr>
+        <w:t xml:space="preserve">+</w:t>
+      </w:r>
+      <w:r>
+        <w:br/>
+      </w:r>
+      <w:r>
+        <w:rPr>
+          <w:rStyle w:val="NormalTok"/>
+        </w:rPr>
+        <w:t xml:space="preserve">  </w:t>
+      </w:r>
+      <w:r>
+        <w:rPr>
+          <w:rStyle w:val="FunctionTok"/>
+        </w:rPr>
+        <w:t xml:space="preserve">geom_violin</w:t>
+      </w:r>
+      <w:r>
+        <w:rPr>
+          <w:rStyle w:val="NormalTok"/>
+        </w:rPr>
+        <w:t xml:space="preserve">(</w:t>
+      </w:r>
+      <w:r>
+        <w:rPr>
+          <w:rStyle w:val="AttributeTok"/>
+        </w:rPr>
+        <w:t xml:space="preserve">alpha =</w:t>
+      </w:r>
+      <w:r>
+        <w:rPr>
+          <w:rStyle w:val="NormalTok"/>
+        </w:rPr>
+        <w:t xml:space="preserve"> </w:t>
+      </w:r>
+      <w:r>
+        <w:rPr>
+          <w:rStyle w:val="FloatTok"/>
+        </w:rPr>
+        <w:t xml:space="preserve">0.5</w:t>
+      </w:r>
+      <w:r>
+        <w:rPr>
+          <w:rStyle w:val="NormalTok"/>
+        </w:rPr>
+        <w:t xml:space="preserve">) </w:t>
+      </w:r>
+      <w:r>
+        <w:rPr>
+          <w:rStyle w:val="SpecialCharTok"/>
+        </w:rPr>
+        <w:t xml:space="preserve">+</w:t>
+      </w:r>
+      <w:r>
+        <w:br/>
+      </w:r>
+      <w:r>
+        <w:rPr>
+          <w:rStyle w:val="NormalTok"/>
+        </w:rPr>
+        <w:t xml:space="preserve">  </w:t>
+      </w:r>
+      <w:r>
+        <w:rPr>
+          <w:rStyle w:val="FunctionTok"/>
+        </w:rPr>
+        <w:t xml:space="preserve">theme</w:t>
+      </w:r>
+      <w:r>
+        <w:rPr>
+          <w:rStyle w:val="NormalTok"/>
+        </w:rPr>
+        <w:t xml:space="preserve">(</w:t>
+      </w:r>
+      <w:r>
+        <w:rPr>
+          <w:rStyle w:val="AttributeTok"/>
+        </w:rPr>
+        <w:t xml:space="preserve">legend.position =</w:t>
+      </w:r>
+      <w:r>
+        <w:rPr>
+          <w:rStyle w:val="NormalTok"/>
+        </w:rPr>
+        <w:t xml:space="preserve"> </w:t>
+      </w:r>
+      <w:r>
+        <w:rPr>
+          <w:rStyle w:val="StringTok"/>
+        </w:rPr>
+        <w:t xml:space="preserve">"none"</w:t>
+      </w:r>
+      <w:r>
+        <w:rPr>
+          <w:rStyle w:val="NormalTok"/>
+        </w:rPr>
+        <w:t xml:space="preserve">)</w:t>
+      </w:r>
+      <w:r>
+        <w:rPr>
+          <w:rStyle w:val="SpecialCharTok"/>
+        </w:rPr>
+        <w:t xml:space="preserve">+</w:t>
+      </w:r>
+      <w:r>
+        <w:br/>
+      </w:r>
+      <w:r>
+        <w:rPr>
+          <w:rStyle w:val="NormalTok"/>
+        </w:rPr>
+        <w:t xml:space="preserve">  </w:t>
+      </w:r>
+      <w:r>
+        <w:rPr>
+          <w:rStyle w:val="FunctionTok"/>
+        </w:rPr>
+        <w:t xml:space="preserve">geom_boxplot</w:t>
+      </w:r>
+      <w:r>
+        <w:rPr>
+          <w:rStyle w:val="NormalTok"/>
+        </w:rPr>
+        <w:t xml:space="preserve">(</w:t>
+      </w:r>
+      <w:r>
+        <w:rPr>
+          <w:rStyle w:val="AttributeTok"/>
+        </w:rPr>
+        <w:t xml:space="preserve">width =</w:t>
+      </w:r>
+      <w:r>
+        <w:rPr>
+          <w:rStyle w:val="NormalTok"/>
+        </w:rPr>
+        <w:t xml:space="preserve"> </w:t>
+      </w:r>
+      <w:r>
+        <w:rPr>
+          <w:rStyle w:val="FloatTok"/>
+        </w:rPr>
+        <w:t xml:space="preserve">0.2</w:t>
+      </w:r>
+      <w:r>
+        <w:rPr>
+          <w:rStyle w:val="NormalTok"/>
+        </w:rPr>
+        <w:t xml:space="preserve">)</w:t>
+      </w:r>
+    </w:p>
+    <w:p>
+      <w:pPr>
+        <w:pStyle w:val="FirstParagraph"/>
+      </w:pPr>
+      <w:r>
+        <w:drawing>
+          <wp:inline>
+            <wp:extent cx="4620126" cy="3696101"/>
+            <wp:effectExtent b="0" l="0" r="0" t="0"/>
+            <wp:docPr descr="" title="" id="25" name="Picture"/>
+            <a:graphic>
+              <a:graphicData uri="http://schemas.openxmlformats.org/drawingml/2006/picture">
+                <pic:pic>
+                  <pic:nvPicPr>
+                    <pic:cNvPr descr="Diseno_Experimentos_Trabajo1_KevinHaquehua_files/figure-docx/unnamed-chunk-4-1.png" id="26" name="Picture"/>
+                    <pic:cNvPicPr>
+                      <a:picLocks noChangeArrowheads="1" noChangeAspect="1"/>
+                    </pic:cNvPicPr>
+                  </pic:nvPicPr>
+                  <pic:blipFill>
+                    <a:blip r:embed="rId24"/>
+                    <a:stretch>
+                      <a:fillRect/>
+                    </a:stretch>
+                  </pic:blipFill>
+                  <pic:spPr bwMode="auto">
+                    <a:xfrm>
+                      <a:off x="0" y="0"/>
+                      <a:ext cx="4620126" cy="3696101"/>
+                    </a:xfrm>
+                    <a:prstGeom prst="rect">
+                      <a:avLst/>
+                    </a:prstGeom>
+                    <a:noFill/>
+                    <a:ln w="9525">
+                      <a:noFill/>
+                      <a:headEnd/>
+                      <a:tailEnd/>
+                    </a:ln>
+                  </pic:spPr>
+                </pic:pic>
+              </a:graphicData>
+            </a:graphic>
+          </wp:inline>
+        </w:drawing>
+      </w:r>
+    </w:p>
+    <w:p>
+      <w:pPr>
         <w:pStyle w:val="Textoindependiente"/>
       </w:pPr>
       <w:r>
-        <w:t xml:space="preserve">Efectivamente, se puede afirmar que revisando el trabajo con los días de floración, influye en que difiera del resto de los distintos fertilizantes complejos. Para los datos mostrados se toma los días a la floración</w:t>
+        <w:rPr>
+          <w:b/>
+          <w:bCs/>
+        </w:rPr>
+        <w:t xml:space="preserve">Interpretación:</w:t>
+      </w:r>
+      <w:r>
+        <w:t xml:space="preserve"> </w:t>
+      </w:r>
+      <w:r>
+        <w:t xml:space="preserve">Se observa que el YaraMila COMPLEX presenta la menor floración de</w:t>
+      </w:r>
+      <w:r>
+        <w:t xml:space="preserve"> </w:t>
+      </w:r>
+      <w:r>
+        <w:rPr>
+          <w:i/>
+          <w:iCs/>
+        </w:rPr>
+        <w:t xml:space="preserve">(Linum usitatissimum)</w:t>
+      </w:r>
+      <w:r>
+        <w:t xml:space="preserve">, seguido del YaraTera KRISTA K. Seguidamente los tratamientos: YaraVera AMIDAS, (N20, P20, K20), (N18, P15, K10) presentan la mayor floración de</w:t>
+      </w:r>
+      <w:r>
+        <w:t xml:space="preserve"> </w:t>
+      </w:r>
+      <w:r>
+        <w:rPr>
+          <w:i/>
+          <w:iCs/>
+        </w:rPr>
+        <w:t xml:space="preserve">(Linum usitatissimum)</w:t>
+      </w:r>
+      <w:r>
+        <w:t xml:space="preserve"> </w:t>
+      </w:r>
+      <w:r>
+        <w:t xml:space="preserve">sin mostrar diferencias entre ellos.</w:t>
+      </w:r>
+    </w:p>
+    <w:p>
+      <w:pPr>
+        <w:pStyle w:val="Textoindependiente"/>
+      </w:pPr>
+      <w:r>
+        <w:t xml:space="preserve">Veamos la media general</w:t>
+      </w:r>
+    </w:p>
+    <w:p>
+      <w:pPr>
+        <w:pStyle w:val="SourceCode"/>
+      </w:pPr>
+      <w:r>
+        <w:rPr>
+          <w:rStyle w:val="NormalTok"/>
+        </w:rPr>
+        <w:t xml:space="preserve">med_general </w:t>
+      </w:r>
+      <w:r>
+        <w:rPr>
+          <w:rStyle w:val="OtherTok"/>
+        </w:rPr>
+        <w:t xml:space="preserve">=</w:t>
+      </w:r>
+      <w:r>
+        <w:rPr>
+          <w:rStyle w:val="NormalTok"/>
+        </w:rPr>
+        <w:t xml:space="preserve"> </w:t>
+      </w:r>
+      <w:r>
+        <w:rPr>
+          <w:rStyle w:val="FunctionTok"/>
+        </w:rPr>
+        <w:t xml:space="preserve">mean</w:t>
+      </w:r>
+      <w:r>
+        <w:rPr>
+          <w:rStyle w:val="NormalTok"/>
+        </w:rPr>
+        <w:t xml:space="preserve">(floracion); med_general</w:t>
+      </w:r>
+    </w:p>
+    <w:p>
+      <w:pPr>
+        <w:pStyle w:val="SourceCode"/>
+      </w:pPr>
+      <w:r>
+        <w:rPr>
+          <w:rStyle w:val="VerbatimChar"/>
+        </w:rPr>
+        <w:t xml:space="preserve">## [1] 78.05</w:t>
+      </w:r>
+    </w:p>
+    <w:p>
+      <w:pPr>
+        <w:pStyle w:val="FirstParagraph"/>
+      </w:pPr>
+      <w:r>
+        <w:t xml:space="preserve">Ahora la media de los tratamientos</w:t>
+      </w:r>
+    </w:p>
+    <w:p>
+      <w:pPr>
+        <w:pStyle w:val="SourceCode"/>
+      </w:pPr>
+      <w:r>
+        <w:rPr>
+          <w:rStyle w:val="FunctionTok"/>
+        </w:rPr>
+        <w:t xml:space="preserve">library</w:t>
+      </w:r>
+      <w:r>
+        <w:rPr>
+          <w:rStyle w:val="NormalTok"/>
+        </w:rPr>
+        <w:t xml:space="preserve">(dplyr)</w:t>
+      </w:r>
+    </w:p>
+    <w:p>
+      <w:pPr>
+        <w:pStyle w:val="SourceCode"/>
+      </w:pPr>
+      <w:r>
+        <w:rPr>
+          <w:rStyle w:val="VerbatimChar"/>
+        </w:rPr>
+        <w:t xml:space="preserve">## </w:t>
+      </w:r>
+      <w:r>
+        <w:br/>
+      </w:r>
+      <w:r>
+        <w:rPr>
+          <w:rStyle w:val="VerbatimChar"/>
+        </w:rPr>
+        <w:t xml:space="preserve">## Attaching package: 'dplyr'</w:t>
+      </w:r>
+    </w:p>
+    <w:p>
+      <w:pPr>
+        <w:pStyle w:val="SourceCode"/>
+      </w:pPr>
+      <w:r>
+        <w:rPr>
+          <w:rStyle w:val="VerbatimChar"/>
+        </w:rPr>
+        <w:t xml:space="preserve">## The following objects are masked from 'package:stats':</w:t>
+      </w:r>
+      <w:r>
+        <w:br/>
+      </w:r>
+      <w:r>
+        <w:rPr>
+          <w:rStyle w:val="VerbatimChar"/>
+        </w:rPr>
+        <w:t xml:space="preserve">## </w:t>
+      </w:r>
+      <w:r>
+        <w:br/>
+      </w:r>
+      <w:r>
+        <w:rPr>
+          <w:rStyle w:val="VerbatimChar"/>
+        </w:rPr>
+        <w:t xml:space="preserve">##     filter, lag</w:t>
+      </w:r>
+    </w:p>
+    <w:p>
+      <w:pPr>
+        <w:pStyle w:val="SourceCode"/>
+      </w:pPr>
+      <w:r>
+        <w:rPr>
+          <w:rStyle w:val="VerbatimChar"/>
+        </w:rPr>
+        <w:t xml:space="preserve">## The following objects are masked from 'package:base':</w:t>
+      </w:r>
+      <w:r>
+        <w:br/>
+      </w:r>
+      <w:r>
+        <w:rPr>
+          <w:rStyle w:val="VerbatimChar"/>
+        </w:rPr>
+        <w:t xml:space="preserve">## </w:t>
+      </w:r>
+      <w:r>
+        <w:br/>
+      </w:r>
+      <w:r>
+        <w:rPr>
+          <w:rStyle w:val="VerbatimChar"/>
+        </w:rPr>
+        <w:t xml:space="preserve">##     intersect, setdiff, setequal, union</w:t>
+      </w:r>
+    </w:p>
+    <w:p>
+      <w:pPr>
+        <w:pStyle w:val="SourceCode"/>
+      </w:pPr>
+      <w:r>
+        <w:rPr>
+          <w:rStyle w:val="NormalTok"/>
+        </w:rPr>
+        <w:t xml:space="preserve">med_trat </w:t>
+      </w:r>
+      <w:r>
+        <w:rPr>
+          <w:rStyle w:val="OtherTok"/>
+        </w:rPr>
+        <w:t xml:space="preserve">=</w:t>
+      </w:r>
+      <w:r>
+        <w:rPr>
+          <w:rStyle w:val="NormalTok"/>
+        </w:rPr>
+        <w:t xml:space="preserve"> </w:t>
+      </w:r>
+      <w:r>
+        <w:rPr>
+          <w:rStyle w:val="FunctionTok"/>
+        </w:rPr>
+        <w:t xml:space="preserve">aggregate</w:t>
+      </w:r>
+      <w:r>
+        <w:rPr>
+          <w:rStyle w:val="NormalTok"/>
+        </w:rPr>
+        <w:t xml:space="preserve">(floracion</w:t>
+      </w:r>
+      <w:r>
+        <w:rPr>
+          <w:rStyle w:val="SpecialCharTok"/>
+        </w:rPr>
+        <w:t xml:space="preserve">~</w:t>
+      </w:r>
+      <w:r>
+        <w:rPr>
+          <w:rStyle w:val="NormalTok"/>
+        </w:rPr>
+        <w:t xml:space="preserve">tratamiento, </w:t>
+      </w:r>
+      <w:r>
+        <w:rPr>
+          <w:rStyle w:val="AttributeTok"/>
+        </w:rPr>
+        <w:t xml:space="preserve">FUN =</w:t>
+      </w:r>
+      <w:r>
+        <w:rPr>
+          <w:rStyle w:val="NormalTok"/>
+        </w:rPr>
+        <w:t xml:space="preserve"> mean)</w:t>
+      </w:r>
+      <w:r>
+        <w:br/>
+      </w:r>
+      <w:r>
+        <w:rPr>
+          <w:rStyle w:val="NormalTok"/>
+        </w:rPr>
+        <w:t xml:space="preserve">med_trat</w:t>
+      </w:r>
+      <w:r>
+        <w:rPr>
+          <w:rStyle w:val="SpecialCharTok"/>
+        </w:rPr>
+        <w:t xml:space="preserve">%&gt;%</w:t>
+      </w:r>
+      <w:r>
+        <w:rPr>
+          <w:rStyle w:val="NormalTok"/>
+        </w:rPr>
+        <w:t xml:space="preserve"> </w:t>
+      </w:r>
+      <w:r>
+        <w:rPr>
+          <w:rStyle w:val="FunctionTok"/>
+        </w:rPr>
+        <w:t xml:space="preserve">rename</w:t>
+      </w:r>
+      <w:r>
+        <w:rPr>
+          <w:rStyle w:val="NormalTok"/>
+        </w:rPr>
+        <w:t xml:space="preserve">(</w:t>
+      </w:r>
+      <w:r>
+        <w:rPr>
+          <w:rStyle w:val="AttributeTok"/>
+        </w:rPr>
+        <w:t xml:space="preserve">Media =</w:t>
+      </w:r>
+      <w:r>
+        <w:rPr>
+          <w:rStyle w:val="NormalTok"/>
+        </w:rPr>
+        <w:t xml:space="preserve"> floracion) </w:t>
+      </w:r>
+      <w:r>
+        <w:rPr>
+          <w:rStyle w:val="SpecialCharTok"/>
+        </w:rPr>
+        <w:t xml:space="preserve">%&gt;%</w:t>
+      </w:r>
+      <w:r>
+        <w:rPr>
+          <w:rStyle w:val="NormalTok"/>
+        </w:rPr>
+        <w:t xml:space="preserve"> </w:t>
+      </w:r>
+      <w:r>
+        <w:rPr>
+          <w:rStyle w:val="FunctionTok"/>
+        </w:rPr>
+        <w:t xml:space="preserve">mutate</w:t>
+      </w:r>
+      <w:r>
+        <w:rPr>
+          <w:rStyle w:val="NormalTok"/>
+        </w:rPr>
+        <w:t xml:space="preserve">(</w:t>
+      </w:r>
+      <w:r>
+        <w:rPr>
+          <w:rStyle w:val="AttributeTok"/>
+        </w:rPr>
+        <w:t xml:space="preserve">Efecto =</w:t>
+      </w:r>
+      <w:r>
+        <w:rPr>
+          <w:rStyle w:val="NormalTok"/>
+        </w:rPr>
+        <w:t xml:space="preserve"> Media</w:t>
+      </w:r>
+      <w:r>
+        <w:rPr>
+          <w:rStyle w:val="SpecialCharTok"/>
+        </w:rPr>
+        <w:t xml:space="preserve">-</w:t>
+      </w:r>
+      <w:r>
+        <w:rPr>
+          <w:rStyle w:val="NormalTok"/>
+        </w:rPr>
+        <w:t xml:space="preserve">med_general)</w:t>
+      </w:r>
+    </w:p>
+    <w:p>
+      <w:pPr>
+        <w:pStyle w:val="SourceCode"/>
+      </w:pPr>
+      <w:r>
+        <w:rPr>
+          <w:rStyle w:val="VerbatimChar"/>
+        </w:rPr>
+        <w:t xml:space="preserve">##   tratamiento Media Efecto</w:t>
+      </w:r>
+      <w:r>
+        <w:br/>
+      </w:r>
+      <w:r>
+        <w:rPr>
+          <w:rStyle w:val="VerbatimChar"/>
+        </w:rPr>
+        <w:t xml:space="preserve">## 1          T1 82.00   3.95</w:t>
+      </w:r>
+      <w:r>
+        <w:br/>
+      </w:r>
+      <w:r>
+        <w:rPr>
+          <w:rStyle w:val="VerbatimChar"/>
+        </w:rPr>
+        <w:t xml:space="preserve">## 2          T2 66.25 -11.80</w:t>
+      </w:r>
+      <w:r>
+        <w:br/>
+      </w:r>
+      <w:r>
+        <w:rPr>
+          <w:rStyle w:val="VerbatimChar"/>
+        </w:rPr>
+        <w:t xml:space="preserve">## 3          T3 75.25  -2.80</w:t>
+      </w:r>
+      <w:r>
+        <w:br/>
+      </w:r>
+      <w:r>
+        <w:rPr>
+          <w:rStyle w:val="VerbatimChar"/>
+        </w:rPr>
+        <w:t xml:space="preserve">## 4          T4 82.75   4.70</w:t>
+      </w:r>
+      <w:r>
+        <w:br/>
+      </w:r>
+      <w:r>
+        <w:rPr>
+          <w:rStyle w:val="VerbatimChar"/>
+        </w:rPr>
+        <w:t xml:space="preserve">## 5          T5 84.00   5.95</w:t>
+      </w:r>
+    </w:p>
+    <w:p>
+      <w:pPr>
+        <w:pStyle w:val="FirstParagraph"/>
+      </w:pPr>
+      <w:r>
+        <w:t xml:space="preserve">Se observa que el tratamiento que tiene el menor efecto en la floración de</w:t>
+      </w:r>
+      <w:r>
+        <w:t xml:space="preserve"> </w:t>
+      </w:r>
+      <w:r>
+        <w:rPr>
+          <w:i/>
+          <w:iCs/>
+        </w:rPr>
+        <w:t xml:space="preserve">(Linum usitatissimum)</w:t>
+      </w:r>
+      <w:r>
+        <w:t xml:space="preserve"> </w:t>
+      </w:r>
+      <w:r>
+        <w:t xml:space="preserve">es YaraMila COMPLEX y el que presenta el mayor efecto es (N18, P15, K10)</w:t>
+      </w:r>
+    </w:p>
+    <w:p>
+      <w:pPr>
+        <w:pStyle w:val="Textoindependiente"/>
+      </w:pPr>
+      <w:r>
+        <w:t xml:space="preserve">Ahora definamos el modelo</w:t>
+      </w:r>
+    </w:p>
+    <w:p>
+      <w:pPr>
+        <w:pStyle w:val="SourceCode"/>
+      </w:pPr>
+      <w:r>
+        <w:rPr>
+          <w:rStyle w:val="NormalTok"/>
+        </w:rPr>
+        <w:t xml:space="preserve">mod.dca </w:t>
+      </w:r>
+      <w:r>
+        <w:rPr>
+          <w:rStyle w:val="OtherTok"/>
+        </w:rPr>
+        <w:t xml:space="preserve">=</w:t>
+      </w:r>
+      <w:r>
+        <w:rPr>
+          <w:rStyle w:val="NormalTok"/>
+        </w:rPr>
+        <w:t xml:space="preserve"> </w:t>
+      </w:r>
+      <w:r>
+        <w:rPr>
+          <w:rStyle w:val="FunctionTok"/>
+        </w:rPr>
+        <w:t xml:space="preserve">lm</w:t>
+      </w:r>
+      <w:r>
+        <w:rPr>
+          <w:rStyle w:val="NormalTok"/>
+        </w:rPr>
+        <w:t xml:space="preserve">(floracion </w:t>
+      </w:r>
+      <w:r>
+        <w:rPr>
+          <w:rStyle w:val="SpecialCharTok"/>
+        </w:rPr>
+        <w:t xml:space="preserve">~</w:t>
+      </w:r>
+      <w:r>
+        <w:rPr>
+          <w:rStyle w:val="NormalTok"/>
+        </w:rPr>
+        <w:t xml:space="preserve"> tratamiento) </w:t>
+      </w:r>
+      <w:r>
+        <w:rPr>
+          <w:rStyle w:val="CommentTok"/>
+        </w:rPr>
+        <w:t xml:space="preserve"># modelo DCA</w:t>
+      </w:r>
+    </w:p>
+    <w:p>
+      <w:pPr>
+        <w:pStyle w:val="FirstParagraph"/>
+      </w:pPr>
+      <w:r>
+        <w:t xml:space="preserve">Y veamos el análisis de la varianza para afirmar que al menos uno de los días de floración difiere del resto al aplicar los distintos fertilizantes complejos.</w:t>
+      </w:r>
+    </w:p>
+    <w:p>
+      <w:pPr>
+        <w:pStyle w:val="SourceCode"/>
+      </w:pPr>
+      <w:r>
+        <w:rPr>
+          <w:rStyle w:val="FunctionTok"/>
+        </w:rPr>
+        <w:t xml:space="preserve">summary</w:t>
+      </w:r>
+      <w:r>
+        <w:rPr>
+          <w:rStyle w:val="NormalTok"/>
+        </w:rPr>
+        <w:t xml:space="preserve">(</w:t>
+      </w:r>
+      <w:r>
+        <w:rPr>
+          <w:rStyle w:val="FunctionTok"/>
+        </w:rPr>
+        <w:t xml:space="preserve">aov</w:t>
+      </w:r>
+      <w:r>
+        <w:rPr>
+          <w:rStyle w:val="NormalTok"/>
+        </w:rPr>
+        <w:t xml:space="preserve">(mod.dca)) </w:t>
+      </w:r>
+      <w:r>
+        <w:rPr>
+          <w:rStyle w:val="CommentTok"/>
+        </w:rPr>
+        <w:t xml:space="preserve"># Análisis de varianza</w:t>
+      </w:r>
+    </w:p>
+    <w:p>
+      <w:pPr>
+        <w:pStyle w:val="SourceCode"/>
+      </w:pPr>
+      <w:r>
+        <w:rPr>
+          <w:rStyle w:val="VerbatimChar"/>
+        </w:rPr>
+        <w:t xml:space="preserve">##             Df Sum Sq Mean Sq F value   Pr(&gt;F)    </w:t>
+      </w:r>
+      <w:r>
+        <w:br/>
+      </w:r>
+      <w:r>
+        <w:rPr>
+          <w:rStyle w:val="VerbatimChar"/>
+        </w:rPr>
+        <w:t xml:space="preserve">## tratamiento  4  880.7  220.18   37.42 1.23e-07 ***</w:t>
+      </w:r>
+      <w:r>
+        <w:br/>
+      </w:r>
+      <w:r>
+        <w:rPr>
+          <w:rStyle w:val="VerbatimChar"/>
+        </w:rPr>
+        <w:t xml:space="preserve">## Residuals   15   88.3    5.88                     </w:t>
+      </w:r>
+      <w:r>
+        <w:br/>
+      </w:r>
+      <w:r>
+        <w:rPr>
+          <w:rStyle w:val="VerbatimChar"/>
+        </w:rPr>
+        <w:t xml:space="preserve">## ---</w:t>
+      </w:r>
+      <w:r>
+        <w:br/>
+      </w:r>
+      <w:r>
+        <w:rPr>
+          <w:rStyle w:val="VerbatimChar"/>
+        </w:rPr>
+        <w:t xml:space="preserve">## Signif. codes:  0 '***' 0.001 '**' 0.01 '*' 0.05 '.' 0.1 ' ' 1</w:t>
+      </w:r>
+    </w:p>
+    <w:p>
+      <w:pPr>
+        <w:pStyle w:val="FirstParagraph"/>
+      </w:pPr>
+      <w:r>
+        <w:t xml:space="preserve">Efectivamente, se puede afirmar que al menos uno de los días de floración de</w:t>
+      </w:r>
+      <w:r>
+        <w:t xml:space="preserve"> </w:t>
+      </w:r>
+      <w:r>
+        <w:rPr>
+          <w:i/>
+          <w:iCs/>
+        </w:rPr>
+        <w:t xml:space="preserve">(Linum usitatissimum)</w:t>
+      </w:r>
+      <w:r>
+        <w:t xml:space="preserve"> </w:t>
+      </w:r>
+      <w:r>
+        <w:t xml:space="preserve">difiere del resto al aplicar los distintos fertilizantes complejos. Ya que existe evidencia suficiente para rechazar la hipótesis nula que indica que los días de floración de</w:t>
+      </w:r>
+      <w:r>
+        <w:t xml:space="preserve"> </w:t>
+      </w:r>
+      <w:r>
+        <w:rPr>
+          <w:i/>
+          <w:iCs/>
+        </w:rPr>
+        <w:t xml:space="preserve">(Linum usitatissimum)</w:t>
+      </w:r>
+      <w:r>
+        <w:t xml:space="preserve"> </w:t>
+      </w:r>
+      <w:r>
+        <w:t xml:space="preserve">no difieran en los tratamientos complejos.</w:t>
       </w:r>
     </w:p>
     <w:p>
@@ -1036,14 +2256,6 @@
     </w:p>
     <w:p>
       <w:pPr>
-        <w:pStyle w:val="FirstParagraph"/>
-      </w:pPr>
-      <w:r>
-        <w:t xml:space="preserve">Empezemos desarrollando los datos del archivo Excel que también se adjuntará en el trabajo, para posteriormente hacer la lectura del archivo.</w:t>
-      </w:r>
-    </w:p>
-    <w:p>
-      <w:pPr>
         <w:pStyle w:val="Compact"/>
         <w:numPr>
           <w:ilvl w:val="0"/>
@@ -1055,7 +2267,565 @@
           <w:b/>
           <w:bCs/>
         </w:rPr>
-        <w:t xml:space="preserve">Estime el coeficiente de variabilidad.</w:t>
+        <w:t xml:space="preserve">Normalidad de errores</w:t>
+      </w:r>
+    </w:p>
+    <w:p>
+      <w:pPr>
+        <w:pStyle w:val="FirstParagraph"/>
+      </w:pPr>
+      <w:r>
+        <w:t xml:space="preserve">Nos planteamos las hipótesis</w:t>
+      </w:r>
+      <w:r>
+        <w:t xml:space="preserve"> </w:t>
+      </w:r>
+      <m:oMath>
+        <m:sSub>
+          <m:e>
+            <m:r>
+              <m:t>H</m:t>
+            </m:r>
+          </m:e>
+          <m:sub>
+            <m:r>
+              <m:t>0</m:t>
+            </m:r>
+          </m:sub>
+        </m:sSub>
+        <m:r>
+          <m:rPr>
+            <m:sty m:val="p"/>
+          </m:rPr>
+          <m:t>:</m:t>
+        </m:r>
+      </m:oMath>
+      <w:r>
+        <w:t xml:space="preserve"> </w:t>
+      </w:r>
+      <w:r>
+        <w:t xml:space="preserve">Los errores se distribuyen normalmente</w:t>
+      </w:r>
+      <w:r>
+        <w:t xml:space="preserve"> </w:t>
+      </w:r>
+      <m:oMath>
+        <m:sSub>
+          <m:e>
+            <m:r>
+              <m:t>H</m:t>
+            </m:r>
+          </m:e>
+          <m:sub>
+            <m:r>
+              <m:t>1</m:t>
+            </m:r>
+          </m:sub>
+        </m:sSub>
+        <m:r>
+          <m:rPr>
+            <m:sty m:val="p"/>
+          </m:rPr>
+          <m:t>:</m:t>
+        </m:r>
+      </m:oMath>
+      <w:r>
+        <w:t xml:space="preserve"> </w:t>
+      </w:r>
+      <w:r>
+        <w:t xml:space="preserve">Los errores no se distribuyen normalmente</w:t>
+      </w:r>
+    </w:p>
+    <w:p>
+      <w:pPr>
+        <w:pStyle w:val="Textoindependiente"/>
+      </w:pPr>
+      <w:r>
+        <w:t xml:space="preserve">Veamos los residuales del modelo</w:t>
+      </w:r>
+    </w:p>
+    <w:p>
+      <w:pPr>
+        <w:pStyle w:val="SourceCode"/>
+      </w:pPr>
+      <w:r>
+        <w:rPr>
+          <w:rStyle w:val="FunctionTok"/>
+        </w:rPr>
+        <w:t xml:space="preserve">library</w:t>
+      </w:r>
+      <w:r>
+        <w:rPr>
+          <w:rStyle w:val="NormalTok"/>
+        </w:rPr>
+        <w:t xml:space="preserve">(agricolae)</w:t>
+      </w:r>
+      <w:r>
+        <w:br/>
+      </w:r>
+      <w:r>
+        <w:rPr>
+          <w:rStyle w:val="NormalTok"/>
+        </w:rPr>
+        <w:t xml:space="preserve">residuales </w:t>
+      </w:r>
+      <w:r>
+        <w:rPr>
+          <w:rStyle w:val="OtherTok"/>
+        </w:rPr>
+        <w:t xml:space="preserve">=</w:t>
+      </w:r>
+      <w:r>
+        <w:rPr>
+          <w:rStyle w:val="NormalTok"/>
+        </w:rPr>
+        <w:t xml:space="preserve"> </w:t>
+      </w:r>
+      <w:r>
+        <w:rPr>
+          <w:rStyle w:val="FunctionTok"/>
+        </w:rPr>
+        <w:t xml:space="preserve">residuals</w:t>
+      </w:r>
+      <w:r>
+        <w:rPr>
+          <w:rStyle w:val="NormalTok"/>
+        </w:rPr>
+        <w:t xml:space="preserve">(mod.dca) </w:t>
+      </w:r>
+      <w:r>
+        <w:rPr>
+          <w:rStyle w:val="CommentTok"/>
+        </w:rPr>
+        <w:t xml:space="preserve"># extrae residuales</w:t>
+      </w:r>
+      <w:r>
+        <w:br/>
+      </w:r>
+      <w:r>
+        <w:rPr>
+          <w:rStyle w:val="NormalTok"/>
+        </w:rPr>
+        <w:t xml:space="preserve">histo      </w:t>
+      </w:r>
+      <w:r>
+        <w:rPr>
+          <w:rStyle w:val="OtherTok"/>
+        </w:rPr>
+        <w:t xml:space="preserve">=</w:t>
+      </w:r>
+      <w:r>
+        <w:rPr>
+          <w:rStyle w:val="NormalTok"/>
+        </w:rPr>
+        <w:t xml:space="preserve"> </w:t>
+      </w:r>
+      <w:r>
+        <w:rPr>
+          <w:rStyle w:val="FunctionTok"/>
+        </w:rPr>
+        <w:t xml:space="preserve">hist</w:t>
+      </w:r>
+      <w:r>
+        <w:rPr>
+          <w:rStyle w:val="NormalTok"/>
+        </w:rPr>
+        <w:t xml:space="preserve">(residuales, </w:t>
+      </w:r>
+      <w:r>
+        <w:rPr>
+          <w:rStyle w:val="AttributeTok"/>
+        </w:rPr>
+        <w:t xml:space="preserve">col=</w:t>
+      </w:r>
+      <w:r>
+        <w:rPr>
+          <w:rStyle w:val="StringTok"/>
+        </w:rPr>
+        <w:t xml:space="preserve">"gold"</w:t>
+      </w:r>
+      <w:r>
+        <w:rPr>
+          <w:rStyle w:val="NormalTok"/>
+        </w:rPr>
+        <w:t xml:space="preserve">, </w:t>
+      </w:r>
+      <w:r>
+        <w:rPr>
+          <w:rStyle w:val="AttributeTok"/>
+        </w:rPr>
+        <w:t xml:space="preserve">xlab=</w:t>
+      </w:r>
+      <w:r>
+        <w:rPr>
+          <w:rStyle w:val="StringTok"/>
+        </w:rPr>
+        <w:t xml:space="preserve">"residuales"</w:t>
+      </w:r>
+      <w:r>
+        <w:rPr>
+          <w:rStyle w:val="NormalTok"/>
+        </w:rPr>
+        <w:t xml:space="preserve">, </w:t>
+      </w:r>
+      <w:r>
+        <w:rPr>
+          <w:rStyle w:val="AttributeTok"/>
+        </w:rPr>
+        <w:t xml:space="preserve">main=</w:t>
+      </w:r>
+      <w:r>
+        <w:rPr>
+          <w:rStyle w:val="StringTok"/>
+        </w:rPr>
+        <w:t xml:space="preserve">"Histograma de los residuales"</w:t>
+      </w:r>
+      <w:r>
+        <w:rPr>
+          <w:rStyle w:val="NormalTok"/>
+        </w:rPr>
+        <w:t xml:space="preserve">, </w:t>
+      </w:r>
+      <w:r>
+        <w:rPr>
+          <w:rStyle w:val="AttributeTok"/>
+        </w:rPr>
+        <w:t xml:space="preserve">ylab=</w:t>
+      </w:r>
+      <w:r>
+        <w:rPr>
+          <w:rStyle w:val="StringTok"/>
+        </w:rPr>
+        <w:t xml:space="preserve">"Densidad"</w:t>
+      </w:r>
+      <w:r>
+        <w:rPr>
+          <w:rStyle w:val="NormalTok"/>
+        </w:rPr>
+        <w:t xml:space="preserve">,</w:t>
+      </w:r>
+      <w:r>
+        <w:rPr>
+          <w:rStyle w:val="AttributeTok"/>
+        </w:rPr>
+        <w:t xml:space="preserve">prob=</w:t>
+      </w:r>
+      <w:r>
+        <w:rPr>
+          <w:rStyle w:val="DecValTok"/>
+        </w:rPr>
+        <w:t xml:space="preserve">1</w:t>
+      </w:r>
+      <w:r>
+        <w:rPr>
+          <w:rStyle w:val="NormalTok"/>
+        </w:rPr>
+        <w:t xml:space="preserve">)</w:t>
+      </w:r>
+      <w:r>
+        <w:br/>
+      </w:r>
+      <w:r>
+        <w:rPr>
+          <w:rStyle w:val="FunctionTok"/>
+        </w:rPr>
+        <w:t xml:space="preserve">normal.freq</w:t>
+      </w:r>
+      <w:r>
+        <w:rPr>
+          <w:rStyle w:val="NormalTok"/>
+        </w:rPr>
+        <w:t xml:space="preserve">(histo, </w:t>
+      </w:r>
+      <w:r>
+        <w:rPr>
+          <w:rStyle w:val="AttributeTok"/>
+        </w:rPr>
+        <w:t xml:space="preserve">frequency=</w:t>
+      </w:r>
+      <w:r>
+        <w:rPr>
+          <w:rStyle w:val="DecValTok"/>
+        </w:rPr>
+        <w:t xml:space="preserve">3</w:t>
+      </w:r>
+      <w:r>
+        <w:rPr>
+          <w:rStyle w:val="NormalTok"/>
+        </w:rPr>
+        <w:t xml:space="preserve">) </w:t>
+      </w:r>
+      <w:r>
+        <w:rPr>
+          <w:rStyle w:val="CommentTok"/>
+        </w:rPr>
+        <w:t xml:space="preserve"># densidad</w:t>
+      </w:r>
+    </w:p>
+    <w:p>
+      <w:pPr>
+        <w:pStyle w:val="FirstParagraph"/>
+      </w:pPr>
+      <w:r>
+        <w:drawing>
+          <wp:inline>
+            <wp:extent cx="4620126" cy="3696101"/>
+            <wp:effectExtent b="0" l="0" r="0" t="0"/>
+            <wp:docPr descr="" title="" id="28" name="Picture"/>
+            <a:graphic>
+              <a:graphicData uri="http://schemas.openxmlformats.org/drawingml/2006/picture">
+                <pic:pic>
+                  <pic:nvPicPr>
+                    <pic:cNvPr descr="Diseno_Experimentos_Trabajo1_KevinHaquehua_files/figure-docx/unnamed-chunk-9-1.png" id="29" name="Picture"/>
+                    <pic:cNvPicPr>
+                      <a:picLocks noChangeArrowheads="1" noChangeAspect="1"/>
+                    </pic:cNvPicPr>
+                  </pic:nvPicPr>
+                  <pic:blipFill>
+                    <a:blip r:embed="rId27"/>
+                    <a:stretch>
+                      <a:fillRect/>
+                    </a:stretch>
+                  </pic:blipFill>
+                  <pic:spPr bwMode="auto">
+                    <a:xfrm>
+                      <a:off x="0" y="0"/>
+                      <a:ext cx="4620126" cy="3696101"/>
+                    </a:xfrm>
+                    <a:prstGeom prst="rect">
+                      <a:avLst/>
+                    </a:prstGeom>
+                    <a:noFill/>
+                    <a:ln w="9525">
+                      <a:noFill/>
+                      <a:headEnd/>
+                      <a:tailEnd/>
+                    </a:ln>
+                  </pic:spPr>
+                </pic:pic>
+              </a:graphicData>
+            </a:graphic>
+          </wp:inline>
+        </w:drawing>
+      </w:r>
+    </w:p>
+    <w:p>
+      <w:pPr>
+        <w:pStyle w:val="Textoindependiente"/>
+      </w:pPr>
+      <w:r>
+        <w:t xml:space="preserve">Se observa que los errores se distribuyen a una normal, veamos el QQ-plot</w:t>
+      </w:r>
+    </w:p>
+    <w:p>
+      <w:pPr>
+        <w:pStyle w:val="SourceCode"/>
+      </w:pPr>
+      <w:r>
+        <w:rPr>
+          <w:rStyle w:val="FunctionTok"/>
+        </w:rPr>
+        <w:t xml:space="preserve">plot</w:t>
+      </w:r>
+      <w:r>
+        <w:rPr>
+          <w:rStyle w:val="NormalTok"/>
+        </w:rPr>
+        <w:t xml:space="preserve">(mod.dca, </w:t>
+      </w:r>
+      <w:r>
+        <w:rPr>
+          <w:rStyle w:val="AttributeTok"/>
+        </w:rPr>
+        <w:t xml:space="preserve">which =</w:t>
+      </w:r>
+      <w:r>
+        <w:rPr>
+          <w:rStyle w:val="NormalTok"/>
+        </w:rPr>
+        <w:t xml:space="preserve"> </w:t>
+      </w:r>
+      <w:r>
+        <w:rPr>
+          <w:rStyle w:val="DecValTok"/>
+        </w:rPr>
+        <w:t xml:space="preserve">2</w:t>
+      </w:r>
+      <w:r>
+        <w:rPr>
+          <w:rStyle w:val="NormalTok"/>
+        </w:rPr>
+        <w:t xml:space="preserve">)</w:t>
+      </w:r>
+    </w:p>
+    <w:p>
+      <w:pPr>
+        <w:pStyle w:val="FirstParagraph"/>
+      </w:pPr>
+      <w:r>
+        <w:drawing>
+          <wp:inline>
+            <wp:extent cx="4620126" cy="3696101"/>
+            <wp:effectExtent b="0" l="0" r="0" t="0"/>
+            <wp:docPr descr="" title="" id="31" name="Picture"/>
+            <a:graphic>
+              <a:graphicData uri="http://schemas.openxmlformats.org/drawingml/2006/picture">
+                <pic:pic>
+                  <pic:nvPicPr>
+                    <pic:cNvPr descr="Diseno_Experimentos_Trabajo1_KevinHaquehua_files/figure-docx/unnamed-chunk-10-1.png" id="32" name="Picture"/>
+                    <pic:cNvPicPr>
+                      <a:picLocks noChangeArrowheads="1" noChangeAspect="1"/>
+                    </pic:cNvPicPr>
+                  </pic:nvPicPr>
+                  <pic:blipFill>
+                    <a:blip r:embed="rId30"/>
+                    <a:stretch>
+                      <a:fillRect/>
+                    </a:stretch>
+                  </pic:blipFill>
+                  <pic:spPr bwMode="auto">
+                    <a:xfrm>
+                      <a:off x="0" y="0"/>
+                      <a:ext cx="4620126" cy="3696101"/>
+                    </a:xfrm>
+                    <a:prstGeom prst="rect">
+                      <a:avLst/>
+                    </a:prstGeom>
+                    <a:noFill/>
+                    <a:ln w="9525">
+                      <a:noFill/>
+                      <a:headEnd/>
+                      <a:tailEnd/>
+                    </a:ln>
+                  </pic:spPr>
+                </pic:pic>
+              </a:graphicData>
+            </a:graphic>
+          </wp:inline>
+        </w:drawing>
+      </w:r>
+    </w:p>
+    <w:p>
+      <w:pPr>
+        <w:pStyle w:val="Textoindependiente"/>
+      </w:pPr>
+      <w:r>
+        <w:t xml:space="preserve">A excepción de unos valores, la mayor parte se centra a la recta de residuales, veamos ahora la prueba de Shapiro-Wilk de normalidad de residuos</w:t>
+      </w:r>
+    </w:p>
+    <w:p>
+      <w:pPr>
+        <w:pStyle w:val="SourceCode"/>
+      </w:pPr>
+      <w:r>
+        <w:rPr>
+          <w:rStyle w:val="FunctionTok"/>
+        </w:rPr>
+        <w:t xml:space="preserve">shapiro.test</w:t>
+      </w:r>
+      <w:r>
+        <w:rPr>
+          <w:rStyle w:val="NormalTok"/>
+        </w:rPr>
+        <w:t xml:space="preserve">(residuales)</w:t>
+      </w:r>
+    </w:p>
+    <w:p>
+      <w:pPr>
+        <w:pStyle w:val="SourceCode"/>
+      </w:pPr>
+      <w:r>
+        <w:rPr>
+          <w:rStyle w:val="VerbatimChar"/>
+        </w:rPr>
+        <w:t xml:space="preserve">## </w:t>
+      </w:r>
+      <w:r>
+        <w:br/>
+      </w:r>
+      <w:r>
+        <w:rPr>
+          <w:rStyle w:val="VerbatimChar"/>
+        </w:rPr>
+        <w:t xml:space="preserve">##  Shapiro-Wilk normality test</w:t>
+      </w:r>
+      <w:r>
+        <w:br/>
+      </w:r>
+      <w:r>
+        <w:rPr>
+          <w:rStyle w:val="VerbatimChar"/>
+        </w:rPr>
+        <w:t xml:space="preserve">## </w:t>
+      </w:r>
+      <w:r>
+        <w:br/>
+      </w:r>
+      <w:r>
+        <w:rPr>
+          <w:rStyle w:val="VerbatimChar"/>
+        </w:rPr>
+        <w:t xml:space="preserve">## data:  residuales</w:t>
+      </w:r>
+      <w:r>
+        <w:br/>
+      </w:r>
+      <w:r>
+        <w:rPr>
+          <w:rStyle w:val="VerbatimChar"/>
+        </w:rPr>
+        <w:t xml:space="preserve">## W = 0.97749, p-value = 0.8977</w:t>
+      </w:r>
+    </w:p>
+    <w:p>
+      <w:pPr>
+        <w:pStyle w:val="FirstParagraph"/>
+      </w:pPr>
+      <w:r>
+        <w:t xml:space="preserve">Como se tiene un pvalor</w:t>
+      </w:r>
+      <w:r>
+        <w:t xml:space="preserve"> </w:t>
+      </w:r>
+      <m:oMath>
+        <m:r>
+          <m:rPr>
+            <m:sty m:val="p"/>
+          </m:rPr>
+          <m:t>&gt;</m:t>
+        </m:r>
+        <m:r>
+          <m:t>0.05</m:t>
+        </m:r>
+      </m:oMath>
+      <w:r>
+        <w:t xml:space="preserve"> </w:t>
+      </w:r>
+      <w:r>
+        <w:t xml:space="preserve">no se rechaza</w:t>
+      </w:r>
+      <w:r>
+        <w:t xml:space="preserve"> </w:t>
+      </w:r>
+      <m:oMath>
+        <m:sSub>
+          <m:e>
+            <m:r>
+              <m:t>H</m:t>
+            </m:r>
+          </m:e>
+          <m:sub>
+            <m:r>
+              <m:t>0</m:t>
+            </m:r>
+          </m:sub>
+        </m:sSub>
+      </m:oMath>
+      <w:r>
+        <w:t xml:space="preserve"> </w:t>
+      </w:r>
+      <w:r>
+        <w:t xml:space="preserve">lo cual indica que el modelo cumple el supuesto de normalidad de errores.</w:t>
       </w:r>
     </w:p>
     <w:p>
@@ -1063,7 +2833,7 @@
         <w:pStyle w:val="Compact"/>
         <w:numPr>
           <w:ilvl w:val="0"/>
-          <w:numId w:val="1008"/>
+          <w:numId w:val="1009"/>
         </w:numPr>
       </w:pPr>
       <w:r>
@@ -1071,7 +2841,447 @@
           <w:b/>
           <w:bCs/>
         </w:rPr>
-        <w:t xml:space="preserve">¿Cuáles son los fertilizantes que tienen mejor efecto en la floración media en el cultivo de lino?</w:t>
+        <w:t xml:space="preserve">Homocedasticidad</w:t>
+      </w:r>
+    </w:p>
+    <w:p>
+      <w:pPr>
+        <w:pStyle w:val="FirstParagraph"/>
+      </w:pPr>
+      <w:r>
+        <w:t xml:space="preserve">Nos planteamos las hipótesis:</w:t>
+      </w:r>
+      <w:r>
+        <w:t xml:space="preserve"> </w:t>
+      </w:r>
+      <m:oMath>
+        <m:sSub>
+          <m:e>
+            <m:r>
+              <m:t>H</m:t>
+            </m:r>
+          </m:e>
+          <m:sub>
+            <m:r>
+              <m:t>0</m:t>
+            </m:r>
+          </m:sub>
+        </m:sSub>
+        <m:r>
+          <m:rPr>
+            <m:sty m:val="p"/>
+          </m:rPr>
+          <m:t>:</m:t>
+        </m:r>
+      </m:oMath>
+      <w:r>
+        <w:t xml:space="preserve"> </w:t>
+      </w:r>
+      <w:r>
+        <w:t xml:space="preserve">Existe homogeneidad de varianzas</w:t>
+      </w:r>
+      <w:r>
+        <w:t xml:space="preserve"> </w:t>
+      </w:r>
+      <m:oMath>
+        <m:sSub>
+          <m:e>
+            <m:r>
+              <m:t>H</m:t>
+            </m:r>
+          </m:e>
+          <m:sub>
+            <m:r>
+              <m:t>1</m:t>
+            </m:r>
+          </m:sub>
+        </m:sSub>
+        <m:r>
+          <m:rPr>
+            <m:sty m:val="p"/>
+          </m:rPr>
+          <m:t>:</m:t>
+        </m:r>
+      </m:oMath>
+      <w:r>
+        <w:t xml:space="preserve"> </w:t>
+      </w:r>
+      <w:r>
+        <w:t xml:space="preserve">No existe homogeneidad de varianzas</w:t>
+      </w:r>
+    </w:p>
+    <w:p>
+      <w:pPr>
+        <w:pStyle w:val="Textoindependiente"/>
+      </w:pPr>
+      <w:r>
+        <w:t xml:space="preserve">Veamos si la variabilidad es distinta en los factores</w:t>
+      </w:r>
+    </w:p>
+    <w:p>
+      <w:pPr>
+        <w:pStyle w:val="SourceCode"/>
+      </w:pPr>
+      <w:r>
+        <w:rPr>
+          <w:rStyle w:val="FunctionTok"/>
+        </w:rPr>
+        <w:t xml:space="preserve">plot</w:t>
+      </w:r>
+      <w:r>
+        <w:rPr>
+          <w:rStyle w:val="NormalTok"/>
+        </w:rPr>
+        <w:t xml:space="preserve">(mod.dca, </w:t>
+      </w:r>
+      <w:r>
+        <w:rPr>
+          <w:rStyle w:val="AttributeTok"/>
+        </w:rPr>
+        <w:t xml:space="preserve">which =</w:t>
+      </w:r>
+      <w:r>
+        <w:rPr>
+          <w:rStyle w:val="NormalTok"/>
+        </w:rPr>
+        <w:t xml:space="preserve"> </w:t>
+      </w:r>
+      <w:r>
+        <w:rPr>
+          <w:rStyle w:val="DecValTok"/>
+        </w:rPr>
+        <w:t xml:space="preserve">5</w:t>
+      </w:r>
+      <w:r>
+        <w:rPr>
+          <w:rStyle w:val="NormalTok"/>
+        </w:rPr>
+        <w:t xml:space="preserve">)</w:t>
+      </w:r>
+    </w:p>
+    <w:p>
+      <w:pPr>
+        <w:pStyle w:val="FirstParagraph"/>
+      </w:pPr>
+      <w:r>
+        <w:drawing>
+          <wp:inline>
+            <wp:extent cx="4620126" cy="3696101"/>
+            <wp:effectExtent b="0" l="0" r="0" t="0"/>
+            <wp:docPr descr="" title="" id="34" name="Picture"/>
+            <a:graphic>
+              <a:graphicData uri="http://schemas.openxmlformats.org/drawingml/2006/picture">
+                <pic:pic>
+                  <pic:nvPicPr>
+                    <pic:cNvPr descr="Diseno_Experimentos_Trabajo1_KevinHaquehua_files/figure-docx/unnamed-chunk-12-1.png" id="35" name="Picture"/>
+                    <pic:cNvPicPr>
+                      <a:picLocks noChangeArrowheads="1" noChangeAspect="1"/>
+                    </pic:cNvPicPr>
+                  </pic:nvPicPr>
+                  <pic:blipFill>
+                    <a:blip r:embed="rId33"/>
+                    <a:stretch>
+                      <a:fillRect/>
+                    </a:stretch>
+                  </pic:blipFill>
+                  <pic:spPr bwMode="auto">
+                    <a:xfrm>
+                      <a:off x="0" y="0"/>
+                      <a:ext cx="4620126" cy="3696101"/>
+                    </a:xfrm>
+                    <a:prstGeom prst="rect">
+                      <a:avLst/>
+                    </a:prstGeom>
+                    <a:noFill/>
+                    <a:ln w="9525">
+                      <a:noFill/>
+                      <a:headEnd/>
+                      <a:tailEnd/>
+                    </a:ln>
+                  </pic:spPr>
+                </pic:pic>
+              </a:graphicData>
+            </a:graphic>
+          </wp:inline>
+        </w:drawing>
+      </w:r>
+    </w:p>
+    <w:p>
+      <w:pPr>
+        <w:pStyle w:val="Textoindependiente"/>
+      </w:pPr>
+      <w:r>
+        <w:t xml:space="preserve">Y si la variabilidad se incrementa con la media general</w:t>
+      </w:r>
+    </w:p>
+    <w:p>
+      <w:pPr>
+        <w:pStyle w:val="SourceCode"/>
+      </w:pPr>
+      <w:r>
+        <w:rPr>
+          <w:rStyle w:val="FunctionTok"/>
+        </w:rPr>
+        <w:t xml:space="preserve">plot</w:t>
+      </w:r>
+      <w:r>
+        <w:rPr>
+          <w:rStyle w:val="NormalTok"/>
+        </w:rPr>
+        <w:t xml:space="preserve">(mod.dca, </w:t>
+      </w:r>
+      <w:r>
+        <w:rPr>
+          <w:rStyle w:val="AttributeTok"/>
+        </w:rPr>
+        <w:t xml:space="preserve">which =</w:t>
+      </w:r>
+      <w:r>
+        <w:rPr>
+          <w:rStyle w:val="NormalTok"/>
+        </w:rPr>
+        <w:t xml:space="preserve"> </w:t>
+      </w:r>
+      <w:r>
+        <w:rPr>
+          <w:rStyle w:val="DecValTok"/>
+        </w:rPr>
+        <w:t xml:space="preserve">1</w:t>
+      </w:r>
+      <w:r>
+        <w:rPr>
+          <w:rStyle w:val="NormalTok"/>
+        </w:rPr>
+        <w:t xml:space="preserve">)</w:t>
+      </w:r>
+    </w:p>
+    <w:p>
+      <w:pPr>
+        <w:pStyle w:val="FirstParagraph"/>
+      </w:pPr>
+      <w:r>
+        <w:drawing>
+          <wp:inline>
+            <wp:extent cx="4620126" cy="3696101"/>
+            <wp:effectExtent b="0" l="0" r="0" t="0"/>
+            <wp:docPr descr="" title="" id="37" name="Picture"/>
+            <a:graphic>
+              <a:graphicData uri="http://schemas.openxmlformats.org/drawingml/2006/picture">
+                <pic:pic>
+                  <pic:nvPicPr>
+                    <pic:cNvPr descr="Diseno_Experimentos_Trabajo1_KevinHaquehua_files/figure-docx/unnamed-chunk-13-1.png" id="38" name="Picture"/>
+                    <pic:cNvPicPr>
+                      <a:picLocks noChangeArrowheads="1" noChangeAspect="1"/>
+                    </pic:cNvPicPr>
+                  </pic:nvPicPr>
+                  <pic:blipFill>
+                    <a:blip r:embed="rId36"/>
+                    <a:stretch>
+                      <a:fillRect/>
+                    </a:stretch>
+                  </pic:blipFill>
+                  <pic:spPr bwMode="auto">
+                    <a:xfrm>
+                      <a:off x="0" y="0"/>
+                      <a:ext cx="4620126" cy="3696101"/>
+                    </a:xfrm>
+                    <a:prstGeom prst="rect">
+                      <a:avLst/>
+                    </a:prstGeom>
+                    <a:noFill/>
+                    <a:ln w="9525">
+                      <a:noFill/>
+                      <a:headEnd/>
+                      <a:tailEnd/>
+                    </a:ln>
+                  </pic:spPr>
+                </pic:pic>
+              </a:graphicData>
+            </a:graphic>
+          </wp:inline>
+        </w:drawing>
+      </w:r>
+    </w:p>
+    <w:p>
+      <w:pPr>
+        <w:pStyle w:val="Textoindependiente"/>
+      </w:pPr>
+      <w:r>
+        <w:t xml:space="preserve">Se observa que la varianza se mantiene constante en los residuos. Utilizemos la prueba de Breusch-Pagan para evaluar este supuesto</w:t>
+      </w:r>
+    </w:p>
+    <w:p>
+      <w:pPr>
+        <w:pStyle w:val="SourceCode"/>
+      </w:pPr>
+      <w:r>
+        <w:rPr>
+          <w:rStyle w:val="FunctionTok"/>
+        </w:rPr>
+        <w:t xml:space="preserve">library</w:t>
+      </w:r>
+      <w:r>
+        <w:rPr>
+          <w:rStyle w:val="NormalTok"/>
+        </w:rPr>
+        <w:t xml:space="preserve">(car)</w:t>
+      </w:r>
+    </w:p>
+    <w:p>
+      <w:pPr>
+        <w:pStyle w:val="SourceCode"/>
+      </w:pPr>
+      <w:r>
+        <w:rPr>
+          <w:rStyle w:val="VerbatimChar"/>
+        </w:rPr>
+        <w:t xml:space="preserve">## Loading required package: carData</w:t>
+      </w:r>
+    </w:p>
+    <w:p>
+      <w:pPr>
+        <w:pStyle w:val="SourceCode"/>
+      </w:pPr>
+      <w:r>
+        <w:rPr>
+          <w:rStyle w:val="VerbatimChar"/>
+        </w:rPr>
+        <w:t xml:space="preserve">## </w:t>
+      </w:r>
+      <w:r>
+        <w:br/>
+      </w:r>
+      <w:r>
+        <w:rPr>
+          <w:rStyle w:val="VerbatimChar"/>
+        </w:rPr>
+        <w:t xml:space="preserve">## Attaching package: 'car'</w:t>
+      </w:r>
+    </w:p>
+    <w:p>
+      <w:pPr>
+        <w:pStyle w:val="SourceCode"/>
+      </w:pPr>
+      <w:r>
+        <w:rPr>
+          <w:rStyle w:val="VerbatimChar"/>
+        </w:rPr>
+        <w:t xml:space="preserve">## The following object is masked from 'package:dplyr':</w:t>
+      </w:r>
+      <w:r>
+        <w:br/>
+      </w:r>
+      <w:r>
+        <w:rPr>
+          <w:rStyle w:val="VerbatimChar"/>
+        </w:rPr>
+        <w:t xml:space="preserve">## </w:t>
+      </w:r>
+      <w:r>
+        <w:br/>
+      </w:r>
+      <w:r>
+        <w:rPr>
+          <w:rStyle w:val="VerbatimChar"/>
+        </w:rPr>
+        <w:t xml:space="preserve">##     recode</w:t>
+      </w:r>
+    </w:p>
+    <w:p>
+      <w:pPr>
+        <w:pStyle w:val="SourceCode"/>
+      </w:pPr>
+      <w:r>
+        <w:rPr>
+          <w:rStyle w:val="FunctionTok"/>
+        </w:rPr>
+        <w:t xml:space="preserve">ncvTest</w:t>
+      </w:r>
+      <w:r>
+        <w:rPr>
+          <w:rStyle w:val="NormalTok"/>
+        </w:rPr>
+        <w:t xml:space="preserve">(mod.dca)</w:t>
+      </w:r>
+    </w:p>
+    <w:p>
+      <w:pPr>
+        <w:pStyle w:val="SourceCode"/>
+      </w:pPr>
+      <w:r>
+        <w:rPr>
+          <w:rStyle w:val="VerbatimChar"/>
+        </w:rPr>
+        <w:t xml:space="preserve">## Non-constant Variance Score Test </w:t>
+      </w:r>
+      <w:r>
+        <w:br/>
+      </w:r>
+      <w:r>
+        <w:rPr>
+          <w:rStyle w:val="VerbatimChar"/>
+        </w:rPr>
+        <w:t xml:space="preserve">## Variance formula: ~ fitted.values </w:t>
+      </w:r>
+      <w:r>
+        <w:br/>
+      </w:r>
+      <w:r>
+        <w:rPr>
+          <w:rStyle w:val="VerbatimChar"/>
+        </w:rPr>
+        <w:t xml:space="preserve">## Chisquare = 0.06641474, Df = 1, p = 0.79663</w:t>
+      </w:r>
+    </w:p>
+    <w:p>
+      <w:pPr>
+        <w:pStyle w:val="FirstParagraph"/>
+      </w:pPr>
+      <w:r>
+        <w:t xml:space="preserve">Como el pvalor</w:t>
+      </w:r>
+      <w:r>
+        <w:t xml:space="preserve"> </w:t>
+      </w:r>
+      <m:oMath>
+        <m:r>
+          <m:rPr>
+            <m:sty m:val="p"/>
+          </m:rPr>
+          <m:t>&gt;</m:t>
+        </m:r>
+        <m:r>
+          <m:t>0.05</m:t>
+        </m:r>
+      </m:oMath>
+      <w:r>
+        <w:t xml:space="preserve"> </w:t>
+      </w:r>
+      <w:r>
+        <w:t xml:space="preserve">no se rechaza</w:t>
+      </w:r>
+      <w:r>
+        <w:t xml:space="preserve"> </w:t>
+      </w:r>
+      <m:oMath>
+        <m:sSub>
+          <m:e>
+            <m:r>
+              <m:t>H</m:t>
+            </m:r>
+          </m:e>
+          <m:sub>
+            <m:r>
+              <m:t>0</m:t>
+            </m:r>
+          </m:sub>
+        </m:sSub>
+      </m:oMath>
+      <w:r>
+        <w:t xml:space="preserve"> </w:t>
+      </w:r>
+      <w:r>
+        <w:t xml:space="preserve">en lo cual se indica que la varianza es constante en los residuos, por lo que se cumple el supuesto de homocedasticidad.</w:t>
       </w:r>
     </w:p>
     <w:p>
@@ -1079,7 +3289,615 @@
         <w:pStyle w:val="Compact"/>
         <w:numPr>
           <w:ilvl w:val="0"/>
-          <w:numId w:val="1008"/>
+          <w:numId w:val="1010"/>
+        </w:numPr>
+      </w:pPr>
+      <w:r>
+        <w:rPr>
+          <w:b/>
+          <w:bCs/>
+        </w:rPr>
+        <w:t xml:space="preserve">Independencia de errores</w:t>
+      </w:r>
+    </w:p>
+    <w:p>
+      <w:pPr>
+        <w:pStyle w:val="FirstParagraph"/>
+      </w:pPr>
+      <w:r>
+        <w:t xml:space="preserve">Para ver la no autocorrelación de los errores nos planteamos las hipótesis</w:t>
+      </w:r>
+      <w:r>
+        <w:t xml:space="preserve"> </w:t>
+      </w:r>
+      <m:oMath>
+        <m:sSub>
+          <m:e>
+            <m:r>
+              <m:t>H</m:t>
+            </m:r>
+          </m:e>
+          <m:sub>
+            <m:r>
+              <m:t>0</m:t>
+            </m:r>
+          </m:sub>
+        </m:sSub>
+        <m:r>
+          <m:rPr>
+            <m:sty m:val="p"/>
+          </m:rPr>
+          <m:t>:</m:t>
+        </m:r>
+      </m:oMath>
+      <w:r>
+        <w:t xml:space="preserve"> </w:t>
+      </w:r>
+      <w:r>
+        <w:t xml:space="preserve">Existe independencia de errores</w:t>
+      </w:r>
+      <w:r>
+        <w:t xml:space="preserve"> </w:t>
+      </w:r>
+      <m:oMath>
+        <m:sSub>
+          <m:e>
+            <m:r>
+              <m:t>H</m:t>
+            </m:r>
+          </m:e>
+          <m:sub>
+            <m:r>
+              <m:t>1</m:t>
+            </m:r>
+          </m:sub>
+        </m:sSub>
+        <m:r>
+          <m:rPr>
+            <m:sty m:val="p"/>
+          </m:rPr>
+          <m:t>:</m:t>
+        </m:r>
+      </m:oMath>
+      <w:r>
+        <w:t xml:space="preserve"> </w:t>
+      </w:r>
+      <w:r>
+        <w:t xml:space="preserve">No existe independencia de errores</w:t>
+      </w:r>
+    </w:p>
+    <w:p>
+      <w:pPr>
+        <w:pStyle w:val="Textoindependiente"/>
+      </w:pPr>
+      <w:r>
+        <w:t xml:space="preserve">Veamos de forma gráfica la autocorrelación de los errores</w:t>
+      </w:r>
+    </w:p>
+    <w:p>
+      <w:pPr>
+        <w:pStyle w:val="SourceCode"/>
+      </w:pPr>
+      <w:r>
+        <w:rPr>
+          <w:rStyle w:val="FunctionTok"/>
+        </w:rPr>
+        <w:t xml:space="preserve">plot</w:t>
+      </w:r>
+      <w:r>
+        <w:rPr>
+          <w:rStyle w:val="NormalTok"/>
+        </w:rPr>
+        <w:t xml:space="preserve">(</w:t>
+      </w:r>
+      <w:r>
+        <w:rPr>
+          <w:rStyle w:val="FunctionTok"/>
+        </w:rPr>
+        <w:t xml:space="preserve">residuals</w:t>
+      </w:r>
+      <w:r>
+        <w:rPr>
+          <w:rStyle w:val="NormalTok"/>
+        </w:rPr>
+        <w:t xml:space="preserve">(mod.dca), </w:t>
+      </w:r>
+      <w:r>
+        <w:rPr>
+          <w:rStyle w:val="AttributeTok"/>
+        </w:rPr>
+        <w:t xml:space="preserve">pch =</w:t>
+      </w:r>
+      <w:r>
+        <w:rPr>
+          <w:rStyle w:val="NormalTok"/>
+        </w:rPr>
+        <w:t xml:space="preserve"> </w:t>
+      </w:r>
+      <w:r>
+        <w:rPr>
+          <w:rStyle w:val="DecValTok"/>
+        </w:rPr>
+        <w:t xml:space="preserve">18</w:t>
+      </w:r>
+      <w:r>
+        <w:rPr>
+          <w:rStyle w:val="NormalTok"/>
+        </w:rPr>
+        <w:t xml:space="preserve">,</w:t>
+      </w:r>
+      <w:r>
+        <w:br/>
+      </w:r>
+      <w:r>
+        <w:rPr>
+          <w:rStyle w:val="NormalTok"/>
+        </w:rPr>
+        <w:t xml:space="preserve">     </w:t>
+      </w:r>
+      <w:r>
+        <w:rPr>
+          <w:rStyle w:val="AttributeTok"/>
+        </w:rPr>
+        <w:t xml:space="preserve">type =</w:t>
+      </w:r>
+      <w:r>
+        <w:rPr>
+          <w:rStyle w:val="NormalTok"/>
+        </w:rPr>
+        <w:t xml:space="preserve"> </w:t>
+      </w:r>
+      <w:r>
+        <w:rPr>
+          <w:rStyle w:val="StringTok"/>
+        </w:rPr>
+        <w:t xml:space="preserve">"b"</w:t>
+      </w:r>
+      <w:r>
+        <w:rPr>
+          <w:rStyle w:val="NormalTok"/>
+        </w:rPr>
+        <w:t xml:space="preserve">, </w:t>
+      </w:r>
+      <w:r>
+        <w:rPr>
+          <w:rStyle w:val="AttributeTok"/>
+        </w:rPr>
+        <w:t xml:space="preserve">ylab =</w:t>
+      </w:r>
+      <w:r>
+        <w:rPr>
+          <w:rStyle w:val="NormalTok"/>
+        </w:rPr>
+        <w:t xml:space="preserve"> </w:t>
+      </w:r>
+      <w:r>
+        <w:rPr>
+          <w:rStyle w:val="StringTok"/>
+        </w:rPr>
+        <w:t xml:space="preserve">"residuales"</w:t>
+      </w:r>
+      <w:r>
+        <w:rPr>
+          <w:rStyle w:val="NormalTok"/>
+        </w:rPr>
+        <w:t xml:space="preserve">,</w:t>
+      </w:r>
+      <w:r>
+        <w:br/>
+      </w:r>
+      <w:r>
+        <w:rPr>
+          <w:rStyle w:val="NormalTok"/>
+        </w:rPr>
+        <w:t xml:space="preserve">     </w:t>
+      </w:r>
+      <w:r>
+        <w:rPr>
+          <w:rStyle w:val="AttributeTok"/>
+        </w:rPr>
+        <w:t xml:space="preserve">xlab =</w:t>
+      </w:r>
+      <w:r>
+        <w:rPr>
+          <w:rStyle w:val="NormalTok"/>
+        </w:rPr>
+        <w:t xml:space="preserve"> </w:t>
+      </w:r>
+      <w:r>
+        <w:rPr>
+          <w:rStyle w:val="StringTok"/>
+        </w:rPr>
+        <w:t xml:space="preserve">"Índice"</w:t>
+      </w:r>
+      <w:r>
+        <w:rPr>
+          <w:rStyle w:val="NormalTok"/>
+        </w:rPr>
+        <w:t xml:space="preserve">, </w:t>
+      </w:r>
+      <w:r>
+        <w:rPr>
+          <w:rStyle w:val="AttributeTok"/>
+        </w:rPr>
+        <w:t xml:space="preserve">main=</w:t>
+      </w:r>
+      <w:r>
+        <w:rPr>
+          <w:rStyle w:val="StringTok"/>
+        </w:rPr>
+        <w:t xml:space="preserve">"Residuales"</w:t>
+      </w:r>
+      <w:r>
+        <w:rPr>
+          <w:rStyle w:val="NormalTok"/>
+        </w:rPr>
+        <w:t xml:space="preserve">)</w:t>
+      </w:r>
+      <w:r>
+        <w:br/>
+      </w:r>
+      <w:r>
+        <w:rPr>
+          <w:rStyle w:val="FunctionTok"/>
+        </w:rPr>
+        <w:t xml:space="preserve">abline</w:t>
+      </w:r>
+      <w:r>
+        <w:rPr>
+          <w:rStyle w:val="NormalTok"/>
+        </w:rPr>
+        <w:t xml:space="preserve">(</w:t>
+      </w:r>
+      <w:r>
+        <w:rPr>
+          <w:rStyle w:val="AttributeTok"/>
+        </w:rPr>
+        <w:t xml:space="preserve">h=</w:t>
+      </w:r>
+      <w:r>
+        <w:rPr>
+          <w:rStyle w:val="DecValTok"/>
+        </w:rPr>
+        <w:t xml:space="preserve">0</w:t>
+      </w:r>
+      <w:r>
+        <w:rPr>
+          <w:rStyle w:val="NormalTok"/>
+        </w:rPr>
+        <w:t xml:space="preserve">)</w:t>
+      </w:r>
+    </w:p>
+    <w:p>
+      <w:pPr>
+        <w:pStyle w:val="FirstParagraph"/>
+      </w:pPr>
+      <w:r>
+        <w:drawing>
+          <wp:inline>
+            <wp:extent cx="4620126" cy="3696101"/>
+            <wp:effectExtent b="0" l="0" r="0" t="0"/>
+            <wp:docPr descr="" title="" id="40" name="Picture"/>
+            <a:graphic>
+              <a:graphicData uri="http://schemas.openxmlformats.org/drawingml/2006/picture">
+                <pic:pic>
+                  <pic:nvPicPr>
+                    <pic:cNvPr descr="Diseno_Experimentos_Trabajo1_KevinHaquehua_files/figure-docx/unnamed-chunk-15-1.png" id="41" name="Picture"/>
+                    <pic:cNvPicPr>
+                      <a:picLocks noChangeArrowheads="1" noChangeAspect="1"/>
+                    </pic:cNvPicPr>
+                  </pic:nvPicPr>
+                  <pic:blipFill>
+                    <a:blip r:embed="rId39"/>
+                    <a:stretch>
+                      <a:fillRect/>
+                    </a:stretch>
+                  </pic:blipFill>
+                  <pic:spPr bwMode="auto">
+                    <a:xfrm>
+                      <a:off x="0" y="0"/>
+                      <a:ext cx="4620126" cy="3696101"/>
+                    </a:xfrm>
+                    <a:prstGeom prst="rect">
+                      <a:avLst/>
+                    </a:prstGeom>
+                    <a:noFill/>
+                    <a:ln w="9525">
+                      <a:noFill/>
+                      <a:headEnd/>
+                      <a:tailEnd/>
+                    </a:ln>
+                  </pic:spPr>
+                </pic:pic>
+              </a:graphicData>
+            </a:graphic>
+          </wp:inline>
+        </w:drawing>
+      </w:r>
+    </w:p>
+    <w:p>
+      <w:pPr>
+        <w:pStyle w:val="Textoindependiente"/>
+      </w:pPr>
+      <w:r>
+        <w:t xml:space="preserve">No se observa un patrón de dependencia en los errores, realizemos la prueba de Durbin-Watson</w:t>
+      </w:r>
+    </w:p>
+    <w:p>
+      <w:pPr>
+        <w:pStyle w:val="SourceCode"/>
+      </w:pPr>
+      <w:r>
+        <w:rPr>
+          <w:rStyle w:val="FunctionTok"/>
+        </w:rPr>
+        <w:t xml:space="preserve">library</w:t>
+      </w:r>
+      <w:r>
+        <w:rPr>
+          <w:rStyle w:val="NormalTok"/>
+        </w:rPr>
+        <w:t xml:space="preserve">(lmtest)</w:t>
+      </w:r>
+    </w:p>
+    <w:p>
+      <w:pPr>
+        <w:pStyle w:val="SourceCode"/>
+      </w:pPr>
+      <w:r>
+        <w:rPr>
+          <w:rStyle w:val="VerbatimChar"/>
+        </w:rPr>
+        <w:t xml:space="preserve">## Loading required package: zoo</w:t>
+      </w:r>
+    </w:p>
+    <w:p>
+      <w:pPr>
+        <w:pStyle w:val="SourceCode"/>
+      </w:pPr>
+      <w:r>
+        <w:rPr>
+          <w:rStyle w:val="VerbatimChar"/>
+        </w:rPr>
+        <w:t xml:space="preserve">## </w:t>
+      </w:r>
+      <w:r>
+        <w:br/>
+      </w:r>
+      <w:r>
+        <w:rPr>
+          <w:rStyle w:val="VerbatimChar"/>
+        </w:rPr>
+        <w:t xml:space="preserve">## Attaching package: 'zoo'</w:t>
+      </w:r>
+    </w:p>
+    <w:p>
+      <w:pPr>
+        <w:pStyle w:val="SourceCode"/>
+      </w:pPr>
+      <w:r>
+        <w:rPr>
+          <w:rStyle w:val="VerbatimChar"/>
+        </w:rPr>
+        <w:t xml:space="preserve">## The following objects are masked from 'package:base':</w:t>
+      </w:r>
+      <w:r>
+        <w:br/>
+      </w:r>
+      <w:r>
+        <w:rPr>
+          <w:rStyle w:val="VerbatimChar"/>
+        </w:rPr>
+        <w:t xml:space="preserve">## </w:t>
+      </w:r>
+      <w:r>
+        <w:br/>
+      </w:r>
+      <w:r>
+        <w:rPr>
+          <w:rStyle w:val="VerbatimChar"/>
+        </w:rPr>
+        <w:t xml:space="preserve">##     as.Date, as.Date.numeric</w:t>
+      </w:r>
+    </w:p>
+    <w:p>
+      <w:pPr>
+        <w:pStyle w:val="SourceCode"/>
+      </w:pPr>
+      <w:r>
+        <w:rPr>
+          <w:rStyle w:val="FunctionTok"/>
+        </w:rPr>
+        <w:t xml:space="preserve">dwtest</w:t>
+      </w:r>
+      <w:r>
+        <w:rPr>
+          <w:rStyle w:val="NormalTok"/>
+        </w:rPr>
+        <w:t xml:space="preserve">(mod.dca,</w:t>
+      </w:r>
+      <w:r>
+        <w:rPr>
+          <w:rStyle w:val="AttributeTok"/>
+        </w:rPr>
+        <w:t xml:space="preserve">alternative =</w:t>
+      </w:r>
+      <w:r>
+        <w:rPr>
+          <w:rStyle w:val="NormalTok"/>
+        </w:rPr>
+        <w:t xml:space="preserve"> </w:t>
+      </w:r>
+      <w:r>
+        <w:rPr>
+          <w:rStyle w:val="FunctionTok"/>
+        </w:rPr>
+        <w:t xml:space="preserve">c</w:t>
+      </w:r>
+      <w:r>
+        <w:rPr>
+          <w:rStyle w:val="NormalTok"/>
+        </w:rPr>
+        <w:t xml:space="preserve">(</w:t>
+      </w:r>
+      <w:r>
+        <w:rPr>
+          <w:rStyle w:val="StringTok"/>
+        </w:rPr>
+        <w:t xml:space="preserve">"two.sided"</w:t>
+      </w:r>
+      <w:r>
+        <w:rPr>
+          <w:rStyle w:val="NormalTok"/>
+        </w:rPr>
+        <w:t xml:space="preserve">))</w:t>
+      </w:r>
+    </w:p>
+    <w:p>
+      <w:pPr>
+        <w:pStyle w:val="SourceCode"/>
+      </w:pPr>
+      <w:r>
+        <w:rPr>
+          <w:rStyle w:val="VerbatimChar"/>
+        </w:rPr>
+        <w:t xml:space="preserve">## </w:t>
+      </w:r>
+      <w:r>
+        <w:br/>
+      </w:r>
+      <w:r>
+        <w:rPr>
+          <w:rStyle w:val="VerbatimChar"/>
+        </w:rPr>
+        <w:t xml:space="preserve">##  Durbin-Watson test</w:t>
+      </w:r>
+      <w:r>
+        <w:br/>
+      </w:r>
+      <w:r>
+        <w:rPr>
+          <w:rStyle w:val="VerbatimChar"/>
+        </w:rPr>
+        <w:t xml:space="preserve">## </w:t>
+      </w:r>
+      <w:r>
+        <w:br/>
+      </w:r>
+      <w:r>
+        <w:rPr>
+          <w:rStyle w:val="VerbatimChar"/>
+        </w:rPr>
+        <w:t xml:space="preserve">## data:  mod.dca</w:t>
+      </w:r>
+      <w:r>
+        <w:br/>
+      </w:r>
+      <w:r>
+        <w:rPr>
+          <w:rStyle w:val="VerbatimChar"/>
+        </w:rPr>
+        <w:t xml:space="preserve">## DW = 1.3994, p-value = 0.3096</w:t>
+      </w:r>
+      <w:r>
+        <w:br/>
+      </w:r>
+      <w:r>
+        <w:rPr>
+          <w:rStyle w:val="VerbatimChar"/>
+        </w:rPr>
+        <w:t xml:space="preserve">## alternative hypothesis: true autocorrelation is not 0</w:t>
+      </w:r>
+    </w:p>
+    <w:p>
+      <w:pPr>
+        <w:pStyle w:val="FirstParagraph"/>
+      </w:pPr>
+      <w:r>
+        <w:t xml:space="preserve">Como el pvalor</w:t>
+      </w:r>
+      <w:r>
+        <w:t xml:space="preserve"> </w:t>
+      </w:r>
+      <m:oMath>
+        <m:r>
+          <m:rPr>
+            <m:sty m:val="p"/>
+          </m:rPr>
+          <m:t>&gt;</m:t>
+        </m:r>
+        <m:r>
+          <m:t>0.05</m:t>
+        </m:r>
+      </m:oMath>
+      <w:r>
+        <w:t xml:space="preserve"> </w:t>
+      </w:r>
+      <w:r>
+        <w:t xml:space="preserve">no se rechaza</w:t>
+      </w:r>
+      <w:r>
+        <w:t xml:space="preserve"> </w:t>
+      </w:r>
+      <m:oMath>
+        <m:sSub>
+          <m:e>
+            <m:r>
+              <m:t>H</m:t>
+            </m:r>
+          </m:e>
+          <m:sub>
+            <m:r>
+              <m:t>0</m:t>
+            </m:r>
+          </m:sub>
+        </m:sSub>
+      </m:oMath>
+      <w:r>
+        <w:t xml:space="preserve"> </w:t>
+      </w:r>
+      <w:r>
+        <w:t xml:space="preserve">lo cual indica que existe independencia de errores o no están autocorrelacionados de primer orden, lo cual indica que se cumple el supuesto de independencia de errores.</w:t>
+      </w:r>
+    </w:p>
+    <w:p>
+      <w:pPr>
+        <w:pStyle w:val="Compact"/>
+        <w:numPr>
+          <w:ilvl w:val="0"/>
+          <w:numId w:val="1011"/>
+        </w:numPr>
+      </w:pPr>
+      <w:r>
+        <w:rPr>
+          <w:b/>
+          <w:bCs/>
+        </w:rPr>
+        <w:t xml:space="preserve">Estime el coeficiente de variabilidad.</w:t>
+      </w:r>
+    </w:p>
+    <w:p>
+      <w:pPr>
+        <w:pStyle w:val="Compact"/>
+        <w:numPr>
+          <w:ilvl w:val="0"/>
+          <w:numId w:val="1011"/>
+        </w:numPr>
+      </w:pPr>
+      <w:r>
+        <w:rPr>
+          <w:b/>
+          <w:bCs/>
+        </w:rPr>
+        <w:t xml:space="preserve">¿Cuáles son los fertilizantes que tienen mejor efecto en la floración media en el cultivo de lino?</w:t>
+      </w:r>
+    </w:p>
+    <w:p>
+      <w:pPr>
+        <w:pStyle w:val="Compact"/>
+        <w:numPr>
+          <w:ilvl w:val="0"/>
+          <w:numId w:val="1011"/>
         </w:numPr>
       </w:pPr>
       <w:r>
@@ -1153,7 +3971,7 @@
         <w:pStyle w:val="Compact"/>
         <w:numPr>
           <w:ilvl w:val="0"/>
-          <w:numId w:val="1008"/>
+          <w:numId w:val="1011"/>
         </w:numPr>
       </w:pPr>
       <w:r>
@@ -1280,9 +4098,9 @@
         <w:t xml:space="preserve">(en forma conjunta)?</w:t>
       </w:r>
     </w:p>
-    <w:bookmarkEnd w:id="24"/>
-    <w:bookmarkEnd w:id="25"/>
-    <w:bookmarkEnd w:id="26"/>
+    <w:bookmarkEnd w:id="42"/>
+    <w:bookmarkEnd w:id="43"/>
+    <w:bookmarkEnd w:id="44"/>
     <w:sectPr>
       <w:headerReference r:id="rId9" w:type="default"/>
       <w:pgSz w:h="15840" w:w="12240"/>
@@ -5370,6 +8188,15 @@
     </w:lvlOverride>
   </w:num>
   <w:num w:numId="1008">
+    <w:abstractNumId w:val="991"/>
+  </w:num>
+  <w:num w:numId="1009">
+    <w:abstractNumId w:val="991"/>
+  </w:num>
+  <w:num w:numId="1010">
+    <w:abstractNumId w:val="991"/>
+  </w:num>
+  <w:num w:numId="1011">
     <w:abstractNumId w:val="99724"/>
     <w:lvlOverride w:ilvl="0">
       <w:startOverride w:val="4"/>

</xml_diff>

<commit_message>
Ya subimos las respuestas del examen
</commit_message>
<xml_diff>
--- a/11 Diseno Experimentos/Trabajo 1/Diseno_Experimentos_Trabajo1_KevinHaquehua.docx
+++ b/11 Diseno Experimentos/Trabajo 1/Diseno_Experimentos_Trabajo1_KevinHaquehua.docx
@@ -60,7 +60,7 @@
         </w:p>
       </w:sdtContent>
     </w:sdt>
-    <w:bookmarkStart w:id="44" w:name="dca-comparaciones-múltiples-supuestos"/>
+    <w:bookmarkStart w:id="47" w:name="dca-comparaciones-múltiples-supuestos"/>
     <w:p>
       <w:pPr>
         <w:pStyle w:val="Ttulo1"/>
@@ -69,7 +69,7 @@
         <w:t xml:space="preserve">DCA-Comparaciones múltiples-supuestos</w:t>
       </w:r>
     </w:p>
-    <w:bookmarkStart w:id="43" w:name="ejercicio"/>
+    <w:bookmarkStart w:id="46" w:name="ejercicio"/>
     <w:p>
       <w:pPr>
         <w:pStyle w:val="Ttulo2"/>
@@ -556,7 +556,7 @@
       </w:r>
     </w:p>
     <w:bookmarkEnd w:id="23"/>
-    <w:bookmarkStart w:id="42" w:name="solución"/>
+    <w:bookmarkStart w:id="45" w:name="solución"/>
     <w:p>
       <w:pPr>
         <w:pStyle w:val="Ttulo3"/>
@@ -1663,395 +1663,6 @@
         <w:pStyle w:val="Textoindependiente"/>
       </w:pPr>
       <w:r>
-        <w:t xml:space="preserve">Veamos la media general</w:t>
-      </w:r>
-    </w:p>
-    <w:p>
-      <w:pPr>
-        <w:pStyle w:val="SourceCode"/>
-      </w:pPr>
-      <w:r>
-        <w:rPr>
-          <w:rStyle w:val="NormalTok"/>
-        </w:rPr>
-        <w:t xml:space="preserve">med_general </w:t>
-      </w:r>
-      <w:r>
-        <w:rPr>
-          <w:rStyle w:val="OtherTok"/>
-        </w:rPr>
-        <w:t xml:space="preserve">=</w:t>
-      </w:r>
-      <w:r>
-        <w:rPr>
-          <w:rStyle w:val="NormalTok"/>
-        </w:rPr>
-        <w:t xml:space="preserve"> </w:t>
-      </w:r>
-      <w:r>
-        <w:rPr>
-          <w:rStyle w:val="FunctionTok"/>
-        </w:rPr>
-        <w:t xml:space="preserve">mean</w:t>
-      </w:r>
-      <w:r>
-        <w:rPr>
-          <w:rStyle w:val="NormalTok"/>
-        </w:rPr>
-        <w:t xml:space="preserve">(floracion); med_general</w:t>
-      </w:r>
-    </w:p>
-    <w:p>
-      <w:pPr>
-        <w:pStyle w:val="SourceCode"/>
-      </w:pPr>
-      <w:r>
-        <w:rPr>
-          <w:rStyle w:val="VerbatimChar"/>
-        </w:rPr>
-        <w:t xml:space="preserve">## [1] 78.05</w:t>
-      </w:r>
-    </w:p>
-    <w:p>
-      <w:pPr>
-        <w:pStyle w:val="FirstParagraph"/>
-      </w:pPr>
-      <w:r>
-        <w:t xml:space="preserve">Ahora la media de los tratamientos</w:t>
-      </w:r>
-    </w:p>
-    <w:p>
-      <w:pPr>
-        <w:pStyle w:val="SourceCode"/>
-      </w:pPr>
-      <w:r>
-        <w:rPr>
-          <w:rStyle w:val="FunctionTok"/>
-        </w:rPr>
-        <w:t xml:space="preserve">library</w:t>
-      </w:r>
-      <w:r>
-        <w:rPr>
-          <w:rStyle w:val="NormalTok"/>
-        </w:rPr>
-        <w:t xml:space="preserve">(dplyr)</w:t>
-      </w:r>
-    </w:p>
-    <w:p>
-      <w:pPr>
-        <w:pStyle w:val="SourceCode"/>
-      </w:pPr>
-      <w:r>
-        <w:rPr>
-          <w:rStyle w:val="VerbatimChar"/>
-        </w:rPr>
-        <w:t xml:space="preserve">## </w:t>
-      </w:r>
-      <w:r>
-        <w:br/>
-      </w:r>
-      <w:r>
-        <w:rPr>
-          <w:rStyle w:val="VerbatimChar"/>
-        </w:rPr>
-        <w:t xml:space="preserve">## Attaching package: 'dplyr'</w:t>
-      </w:r>
-    </w:p>
-    <w:p>
-      <w:pPr>
-        <w:pStyle w:val="SourceCode"/>
-      </w:pPr>
-      <w:r>
-        <w:rPr>
-          <w:rStyle w:val="VerbatimChar"/>
-        </w:rPr>
-        <w:t xml:space="preserve">## The following objects are masked from 'package:stats':</w:t>
-      </w:r>
-      <w:r>
-        <w:br/>
-      </w:r>
-      <w:r>
-        <w:rPr>
-          <w:rStyle w:val="VerbatimChar"/>
-        </w:rPr>
-        <w:t xml:space="preserve">## </w:t>
-      </w:r>
-      <w:r>
-        <w:br/>
-      </w:r>
-      <w:r>
-        <w:rPr>
-          <w:rStyle w:val="VerbatimChar"/>
-        </w:rPr>
-        <w:t xml:space="preserve">##     filter, lag</w:t>
-      </w:r>
-    </w:p>
-    <w:p>
-      <w:pPr>
-        <w:pStyle w:val="SourceCode"/>
-      </w:pPr>
-      <w:r>
-        <w:rPr>
-          <w:rStyle w:val="VerbatimChar"/>
-        </w:rPr>
-        <w:t xml:space="preserve">## The following objects are masked from 'package:base':</w:t>
-      </w:r>
-      <w:r>
-        <w:br/>
-      </w:r>
-      <w:r>
-        <w:rPr>
-          <w:rStyle w:val="VerbatimChar"/>
-        </w:rPr>
-        <w:t xml:space="preserve">## </w:t>
-      </w:r>
-      <w:r>
-        <w:br/>
-      </w:r>
-      <w:r>
-        <w:rPr>
-          <w:rStyle w:val="VerbatimChar"/>
-        </w:rPr>
-        <w:t xml:space="preserve">##     intersect, setdiff, setequal, union</w:t>
-      </w:r>
-    </w:p>
-    <w:p>
-      <w:pPr>
-        <w:pStyle w:val="SourceCode"/>
-      </w:pPr>
-      <w:r>
-        <w:rPr>
-          <w:rStyle w:val="NormalTok"/>
-        </w:rPr>
-        <w:t xml:space="preserve">med_trat </w:t>
-      </w:r>
-      <w:r>
-        <w:rPr>
-          <w:rStyle w:val="OtherTok"/>
-        </w:rPr>
-        <w:t xml:space="preserve">=</w:t>
-      </w:r>
-      <w:r>
-        <w:rPr>
-          <w:rStyle w:val="NormalTok"/>
-        </w:rPr>
-        <w:t xml:space="preserve"> </w:t>
-      </w:r>
-      <w:r>
-        <w:rPr>
-          <w:rStyle w:val="FunctionTok"/>
-        </w:rPr>
-        <w:t xml:space="preserve">aggregate</w:t>
-      </w:r>
-      <w:r>
-        <w:rPr>
-          <w:rStyle w:val="NormalTok"/>
-        </w:rPr>
-        <w:t xml:space="preserve">(floracion</w:t>
-      </w:r>
-      <w:r>
-        <w:rPr>
-          <w:rStyle w:val="SpecialCharTok"/>
-        </w:rPr>
-        <w:t xml:space="preserve">~</w:t>
-      </w:r>
-      <w:r>
-        <w:rPr>
-          <w:rStyle w:val="NormalTok"/>
-        </w:rPr>
-        <w:t xml:space="preserve">tratamiento, </w:t>
-      </w:r>
-      <w:r>
-        <w:rPr>
-          <w:rStyle w:val="AttributeTok"/>
-        </w:rPr>
-        <w:t xml:space="preserve">FUN =</w:t>
-      </w:r>
-      <w:r>
-        <w:rPr>
-          <w:rStyle w:val="NormalTok"/>
-        </w:rPr>
-        <w:t xml:space="preserve"> mean)</w:t>
-      </w:r>
-      <w:r>
-        <w:br/>
-      </w:r>
-      <w:r>
-        <w:rPr>
-          <w:rStyle w:val="NormalTok"/>
-        </w:rPr>
-        <w:t xml:space="preserve">med_trat</w:t>
-      </w:r>
-      <w:r>
-        <w:rPr>
-          <w:rStyle w:val="SpecialCharTok"/>
-        </w:rPr>
-        <w:t xml:space="preserve">%&gt;%</w:t>
-      </w:r>
-      <w:r>
-        <w:rPr>
-          <w:rStyle w:val="NormalTok"/>
-        </w:rPr>
-        <w:t xml:space="preserve"> </w:t>
-      </w:r>
-      <w:r>
-        <w:rPr>
-          <w:rStyle w:val="FunctionTok"/>
-        </w:rPr>
-        <w:t xml:space="preserve">rename</w:t>
-      </w:r>
-      <w:r>
-        <w:rPr>
-          <w:rStyle w:val="NormalTok"/>
-        </w:rPr>
-        <w:t xml:space="preserve">(</w:t>
-      </w:r>
-      <w:r>
-        <w:rPr>
-          <w:rStyle w:val="AttributeTok"/>
-        </w:rPr>
-        <w:t xml:space="preserve">Media =</w:t>
-      </w:r>
-      <w:r>
-        <w:rPr>
-          <w:rStyle w:val="NormalTok"/>
-        </w:rPr>
-        <w:t xml:space="preserve"> floracion) </w:t>
-      </w:r>
-      <w:r>
-        <w:rPr>
-          <w:rStyle w:val="SpecialCharTok"/>
-        </w:rPr>
-        <w:t xml:space="preserve">%&gt;%</w:t>
-      </w:r>
-      <w:r>
-        <w:rPr>
-          <w:rStyle w:val="NormalTok"/>
-        </w:rPr>
-        <w:t xml:space="preserve"> </w:t>
-      </w:r>
-      <w:r>
-        <w:rPr>
-          <w:rStyle w:val="FunctionTok"/>
-        </w:rPr>
-        <w:t xml:space="preserve">mutate</w:t>
-      </w:r>
-      <w:r>
-        <w:rPr>
-          <w:rStyle w:val="NormalTok"/>
-        </w:rPr>
-        <w:t xml:space="preserve">(</w:t>
-      </w:r>
-      <w:r>
-        <w:rPr>
-          <w:rStyle w:val="AttributeTok"/>
-        </w:rPr>
-        <w:t xml:space="preserve">Efecto =</w:t>
-      </w:r>
-      <w:r>
-        <w:rPr>
-          <w:rStyle w:val="NormalTok"/>
-        </w:rPr>
-        <w:t xml:space="preserve"> Media</w:t>
-      </w:r>
-      <w:r>
-        <w:rPr>
-          <w:rStyle w:val="SpecialCharTok"/>
-        </w:rPr>
-        <w:t xml:space="preserve">-</w:t>
-      </w:r>
-      <w:r>
-        <w:rPr>
-          <w:rStyle w:val="NormalTok"/>
-        </w:rPr>
-        <w:t xml:space="preserve">med_general)</w:t>
-      </w:r>
-    </w:p>
-    <w:p>
-      <w:pPr>
-        <w:pStyle w:val="SourceCode"/>
-      </w:pPr>
-      <w:r>
-        <w:rPr>
-          <w:rStyle w:val="VerbatimChar"/>
-        </w:rPr>
-        <w:t xml:space="preserve">##   tratamiento Media Efecto</w:t>
-      </w:r>
-      <w:r>
-        <w:br/>
-      </w:r>
-      <w:r>
-        <w:rPr>
-          <w:rStyle w:val="VerbatimChar"/>
-        </w:rPr>
-        <w:t xml:space="preserve">## 1          T1 82.00   3.95</w:t>
-      </w:r>
-      <w:r>
-        <w:br/>
-      </w:r>
-      <w:r>
-        <w:rPr>
-          <w:rStyle w:val="VerbatimChar"/>
-        </w:rPr>
-        <w:t xml:space="preserve">## 2          T2 66.25 -11.80</w:t>
-      </w:r>
-      <w:r>
-        <w:br/>
-      </w:r>
-      <w:r>
-        <w:rPr>
-          <w:rStyle w:val="VerbatimChar"/>
-        </w:rPr>
-        <w:t xml:space="preserve">## 3          T3 75.25  -2.80</w:t>
-      </w:r>
-      <w:r>
-        <w:br/>
-      </w:r>
-      <w:r>
-        <w:rPr>
-          <w:rStyle w:val="VerbatimChar"/>
-        </w:rPr>
-        <w:t xml:space="preserve">## 4          T4 82.75   4.70</w:t>
-      </w:r>
-      <w:r>
-        <w:br/>
-      </w:r>
-      <w:r>
-        <w:rPr>
-          <w:rStyle w:val="VerbatimChar"/>
-        </w:rPr>
-        <w:t xml:space="preserve">## 5          T5 84.00   5.95</w:t>
-      </w:r>
-    </w:p>
-    <w:p>
-      <w:pPr>
-        <w:pStyle w:val="FirstParagraph"/>
-      </w:pPr>
-      <w:r>
-        <w:t xml:space="preserve">Se observa que el tratamiento que tiene el menor efecto en la floración de</w:t>
-      </w:r>
-      <w:r>
-        <w:t xml:space="preserve"> </w:t>
-      </w:r>
-      <w:r>
-        <w:rPr>
-          <w:i/>
-          <w:iCs/>
-        </w:rPr>
-        <w:t xml:space="preserve">(Linum usitatissimum)</w:t>
-      </w:r>
-      <w:r>
-        <w:t xml:space="preserve"> </w:t>
-      </w:r>
-      <w:r>
-        <w:t xml:space="preserve">es YaraMila COMPLEX y el que presenta el mayor efecto es (N18, P15, K10)</w:t>
-      </w:r>
-    </w:p>
-    <w:p>
-      <w:pPr>
-        <w:pStyle w:val="Textoindependiente"/>
-      </w:pPr>
-      <w:r>
         <w:t xml:space="preserve">Ahora definamos el modelo</w:t>
       </w:r>
     </w:p>
@@ -2576,7 +2187,7 @@
               <a:graphicData uri="http://schemas.openxmlformats.org/drawingml/2006/picture">
                 <pic:pic>
                   <pic:nvPicPr>
-                    <pic:cNvPr descr="Diseno_Experimentos_Trabajo1_KevinHaquehua_files/figure-docx/unnamed-chunk-9-1.png" id="29" name="Picture"/>
+                    <pic:cNvPr descr="Diseno_Experimentos_Trabajo1_KevinHaquehua_files/figure-docx/unnamed-chunk-7-1.png" id="29" name="Picture"/>
                     <pic:cNvPicPr>
                       <a:picLocks noChangeArrowheads="1" noChangeAspect="1"/>
                     </pic:cNvPicPr>
@@ -2672,7 +2283,7 @@
               <a:graphicData uri="http://schemas.openxmlformats.org/drawingml/2006/picture">
                 <pic:pic>
                   <pic:nvPicPr>
-                    <pic:cNvPr descr="Diseno_Experimentos_Trabajo1_KevinHaquehua_files/figure-docx/unnamed-chunk-10-1.png" id="32" name="Picture"/>
+                    <pic:cNvPr descr="Diseno_Experimentos_Trabajo1_KevinHaquehua_files/figure-docx/unnamed-chunk-8-1.png" id="32" name="Picture"/>
                     <pic:cNvPicPr>
                       <a:picLocks noChangeArrowheads="1" noChangeAspect="1"/>
                     </pic:cNvPicPr>
@@ -2973,7 +2584,7 @@
               <a:graphicData uri="http://schemas.openxmlformats.org/drawingml/2006/picture">
                 <pic:pic>
                   <pic:nvPicPr>
-                    <pic:cNvPr descr="Diseno_Experimentos_Trabajo1_KevinHaquehua_files/figure-docx/unnamed-chunk-12-1.png" id="35" name="Picture"/>
+                    <pic:cNvPr descr="Diseno_Experimentos_Trabajo1_KevinHaquehua_files/figure-docx/unnamed-chunk-10-1.png" id="35" name="Picture"/>
                     <pic:cNvPicPr>
                       <a:picLocks noChangeArrowheads="1" noChangeAspect="1"/>
                     </pic:cNvPicPr>
@@ -3069,7 +2680,7 @@
               <a:graphicData uri="http://schemas.openxmlformats.org/drawingml/2006/picture">
                 <pic:pic>
                   <pic:nvPicPr>
-                    <pic:cNvPr descr="Diseno_Experimentos_Trabajo1_KevinHaquehua_files/figure-docx/unnamed-chunk-13-1.png" id="38" name="Picture"/>
+                    <pic:cNvPr descr="Diseno_Experimentos_Trabajo1_KevinHaquehua_files/figure-docx/unnamed-chunk-11-1.png" id="38" name="Picture"/>
                     <pic:cNvPicPr>
                       <a:picLocks noChangeArrowheads="1" noChangeAspect="1"/>
                     </pic:cNvPicPr>
@@ -3144,55 +2755,6 @@
       </w:pPr>
       <w:r>
         <w:rPr>
-          <w:rStyle w:val="VerbatimChar"/>
-        </w:rPr>
-        <w:t xml:space="preserve">## </w:t>
-      </w:r>
-      <w:r>
-        <w:br/>
-      </w:r>
-      <w:r>
-        <w:rPr>
-          <w:rStyle w:val="VerbatimChar"/>
-        </w:rPr>
-        <w:t xml:space="preserve">## Attaching package: 'car'</w:t>
-      </w:r>
-    </w:p>
-    <w:p>
-      <w:pPr>
-        <w:pStyle w:val="SourceCode"/>
-      </w:pPr>
-      <w:r>
-        <w:rPr>
-          <w:rStyle w:val="VerbatimChar"/>
-        </w:rPr>
-        <w:t xml:space="preserve">## The following object is masked from 'package:dplyr':</w:t>
-      </w:r>
-      <w:r>
-        <w:br/>
-      </w:r>
-      <w:r>
-        <w:rPr>
-          <w:rStyle w:val="VerbatimChar"/>
-        </w:rPr>
-        <w:t xml:space="preserve">## </w:t>
-      </w:r>
-      <w:r>
-        <w:br/>
-      </w:r>
-      <w:r>
-        <w:rPr>
-          <w:rStyle w:val="VerbatimChar"/>
-        </w:rPr>
-        <w:t xml:space="preserve">##     recode</w:t>
-      </w:r>
-    </w:p>
-    <w:p>
-      <w:pPr>
-        <w:pStyle w:val="SourceCode"/>
-      </w:pPr>
-      <w:r>
-        <w:rPr>
           <w:rStyle w:val="FunctionTok"/>
         </w:rPr>
         <w:t xml:space="preserve">ncvTest</w:t>
@@ -3582,7 +3144,7 @@
               <a:graphicData uri="http://schemas.openxmlformats.org/drawingml/2006/picture">
                 <pic:pic>
                   <pic:nvPicPr>
-                    <pic:cNvPr descr="Diseno_Experimentos_Trabajo1_KevinHaquehua_files/figure-docx/unnamed-chunk-15-1.png" id="41" name="Picture"/>
+                    <pic:cNvPr descr="Diseno_Experimentos_Trabajo1_KevinHaquehua_files/figure-docx/unnamed-chunk-13-1.png" id="41" name="Picture"/>
                     <pic:cNvPicPr>
                       <a:picLocks noChangeArrowheads="1" noChangeAspect="1"/>
                     </pic:cNvPicPr>
@@ -3878,10 +3440,130 @@
     </w:p>
     <w:p>
       <w:pPr>
+        <w:pStyle w:val="FirstParagraph"/>
+      </w:pPr>
+      <w:r>
+        <w:t xml:space="preserve">Para cuantificar el grado de homogeneidad de los resultados del experimento veamos el coeficiente de variabilidad</w:t>
+      </w:r>
+    </w:p>
+    <w:p>
+      <w:pPr>
+        <w:pStyle w:val="SourceCode"/>
+      </w:pPr>
+      <w:r>
+        <w:rPr>
+          <w:rStyle w:val="CommentTok"/>
+        </w:rPr>
+        <w:t xml:space="preserve"># Coeficiente de variabilidad</w:t>
+      </w:r>
+      <w:r>
+        <w:br/>
+      </w:r>
+      <w:r>
+        <w:rPr>
+          <w:rStyle w:val="NormalTok"/>
+        </w:rPr>
+        <w:t xml:space="preserve">cv </w:t>
+      </w:r>
+      <w:r>
+        <w:rPr>
+          <w:rStyle w:val="OtherTok"/>
+        </w:rPr>
+        <w:t xml:space="preserve">=</w:t>
+      </w:r>
+      <w:r>
+        <w:rPr>
+          <w:rStyle w:val="NormalTok"/>
+        </w:rPr>
+        <w:t xml:space="preserve"> </w:t>
+      </w:r>
+      <w:r>
+        <w:rPr>
+          <w:rStyle w:val="FunctionTok"/>
+        </w:rPr>
+        <w:t xml:space="preserve">cv.model</w:t>
+      </w:r>
+      <w:r>
+        <w:rPr>
+          <w:rStyle w:val="NormalTok"/>
+        </w:rPr>
+        <w:t xml:space="preserve">(mod.dca)</w:t>
+      </w:r>
+      <w:r>
+        <w:br/>
+      </w:r>
+      <w:r>
+        <w:rPr>
+          <w:rStyle w:val="NormalTok"/>
+        </w:rPr>
+        <w:t xml:space="preserve">cv</w:t>
+      </w:r>
+    </w:p>
+    <w:p>
+      <w:pPr>
+        <w:pStyle w:val="SourceCode"/>
+      </w:pPr>
+      <w:r>
+        <w:rPr>
+          <w:rStyle w:val="VerbatimChar"/>
+        </w:rPr>
+        <w:t xml:space="preserve">## [1] 3.107698</w:t>
+      </w:r>
+    </w:p>
+    <w:p>
+      <w:pPr>
+        <w:pStyle w:val="FirstParagraph"/>
+      </w:pPr>
+      <w:r>
+        <w:t xml:space="preserve">El cual nos da un valos de</w:t>
+      </w:r>
+      <w:r>
+        <w:t xml:space="preserve"> </w:t>
+      </w:r>
+      <m:oMath>
+        <m:r>
+          <m:t>3.11</m:t>
+        </m:r>
+        <m:r>
+          <m:rPr>
+            <m:sty m:val="p"/>
+          </m:rPr>
+          <m:t>%</m:t>
+        </m:r>
+      </m:oMath>
+      <w:r>
+        <w:t xml:space="preserve"> </w:t>
+      </w:r>
+      <w:r>
+        <w:t xml:space="preserve">el cual es menor al</w:t>
+      </w:r>
+      <w:r>
+        <w:t xml:space="preserve"> </w:t>
+      </w:r>
+      <m:oMath>
+        <m:r>
+          <m:t>10</m:t>
+        </m:r>
+        <m:r>
+          <m:rPr>
+            <m:sty m:val="p"/>
+          </m:rPr>
+          <m:t>%</m:t>
+        </m:r>
+      </m:oMath>
+      <w:r>
+        <w:t xml:space="preserve"> </w:t>
+      </w:r>
+      <w:r>
+        <w:t xml:space="preserve">en el que podemos indicar que hay homogeneidad en los resultados del experimento, esto indica que no hay factores adicionales que puedan influir en el estudio realizado.</w:t>
+      </w:r>
+    </w:p>
+    <w:p>
+      <w:pPr>
         <w:pStyle w:val="Compact"/>
         <w:numPr>
           <w:ilvl w:val="0"/>
-          <w:numId w:val="1011"/>
+          <w:numId w:val="1012"/>
         </w:numPr>
       </w:pPr>
       <w:r>
@@ -3890,6 +3572,710 @@
           <w:bCs/>
         </w:rPr>
         <w:t xml:space="preserve">¿Cuáles son los fertilizantes que tienen mejor efecto en la floración media en el cultivo de lino?</w:t>
+      </w:r>
+    </w:p>
+    <w:p>
+      <w:pPr>
+        <w:pStyle w:val="FirstParagraph"/>
+      </w:pPr>
+      <w:r>
+        <w:t xml:space="preserve">Veamos la media general</w:t>
+      </w:r>
+    </w:p>
+    <w:p>
+      <w:pPr>
+        <w:pStyle w:val="SourceCode"/>
+      </w:pPr>
+      <w:r>
+        <w:rPr>
+          <w:rStyle w:val="NormalTok"/>
+        </w:rPr>
+        <w:t xml:space="preserve">med_general </w:t>
+      </w:r>
+      <w:r>
+        <w:rPr>
+          <w:rStyle w:val="OtherTok"/>
+        </w:rPr>
+        <w:t xml:space="preserve">=</w:t>
+      </w:r>
+      <w:r>
+        <w:rPr>
+          <w:rStyle w:val="NormalTok"/>
+        </w:rPr>
+        <w:t xml:space="preserve"> </w:t>
+      </w:r>
+      <w:r>
+        <w:rPr>
+          <w:rStyle w:val="FunctionTok"/>
+        </w:rPr>
+        <w:t xml:space="preserve">mean</w:t>
+      </w:r>
+      <w:r>
+        <w:rPr>
+          <w:rStyle w:val="NormalTok"/>
+        </w:rPr>
+        <w:t xml:space="preserve">(floracion); med_general</w:t>
+      </w:r>
+    </w:p>
+    <w:p>
+      <w:pPr>
+        <w:pStyle w:val="SourceCode"/>
+      </w:pPr>
+      <w:r>
+        <w:rPr>
+          <w:rStyle w:val="VerbatimChar"/>
+        </w:rPr>
+        <w:t xml:space="preserve">## [1] 78.05</w:t>
+      </w:r>
+    </w:p>
+    <w:p>
+      <w:pPr>
+        <w:pStyle w:val="FirstParagraph"/>
+      </w:pPr>
+      <w:r>
+        <w:t xml:space="preserve">Ahora la media de los tratamientos con los efectos</w:t>
+      </w:r>
+    </w:p>
+    <w:p>
+      <w:pPr>
+        <w:pStyle w:val="SourceCode"/>
+      </w:pPr>
+      <w:r>
+        <w:rPr>
+          <w:rStyle w:val="FunctionTok"/>
+        </w:rPr>
+        <w:t xml:space="preserve">library</w:t>
+      </w:r>
+      <w:r>
+        <w:rPr>
+          <w:rStyle w:val="NormalTok"/>
+        </w:rPr>
+        <w:t xml:space="preserve">(dplyr)</w:t>
+      </w:r>
+    </w:p>
+    <w:p>
+      <w:pPr>
+        <w:pStyle w:val="SourceCode"/>
+      </w:pPr>
+      <w:r>
+        <w:rPr>
+          <w:rStyle w:val="VerbatimChar"/>
+        </w:rPr>
+        <w:t xml:space="preserve">## </w:t>
+      </w:r>
+      <w:r>
+        <w:br/>
+      </w:r>
+      <w:r>
+        <w:rPr>
+          <w:rStyle w:val="VerbatimChar"/>
+        </w:rPr>
+        <w:t xml:space="preserve">## Attaching package: 'dplyr'</w:t>
+      </w:r>
+    </w:p>
+    <w:p>
+      <w:pPr>
+        <w:pStyle w:val="SourceCode"/>
+      </w:pPr>
+      <w:r>
+        <w:rPr>
+          <w:rStyle w:val="VerbatimChar"/>
+        </w:rPr>
+        <w:t xml:space="preserve">## The following object is masked from 'package:car':</w:t>
+      </w:r>
+      <w:r>
+        <w:br/>
+      </w:r>
+      <w:r>
+        <w:rPr>
+          <w:rStyle w:val="VerbatimChar"/>
+        </w:rPr>
+        <w:t xml:space="preserve">## </w:t>
+      </w:r>
+      <w:r>
+        <w:br/>
+      </w:r>
+      <w:r>
+        <w:rPr>
+          <w:rStyle w:val="VerbatimChar"/>
+        </w:rPr>
+        <w:t xml:space="preserve">##     recode</w:t>
+      </w:r>
+    </w:p>
+    <w:p>
+      <w:pPr>
+        <w:pStyle w:val="SourceCode"/>
+      </w:pPr>
+      <w:r>
+        <w:rPr>
+          <w:rStyle w:val="VerbatimChar"/>
+        </w:rPr>
+        <w:t xml:space="preserve">## The following objects are masked from 'package:stats':</w:t>
+      </w:r>
+      <w:r>
+        <w:br/>
+      </w:r>
+      <w:r>
+        <w:rPr>
+          <w:rStyle w:val="VerbatimChar"/>
+        </w:rPr>
+        <w:t xml:space="preserve">## </w:t>
+      </w:r>
+      <w:r>
+        <w:br/>
+      </w:r>
+      <w:r>
+        <w:rPr>
+          <w:rStyle w:val="VerbatimChar"/>
+        </w:rPr>
+        <w:t xml:space="preserve">##     filter, lag</w:t>
+      </w:r>
+    </w:p>
+    <w:p>
+      <w:pPr>
+        <w:pStyle w:val="SourceCode"/>
+      </w:pPr>
+      <w:r>
+        <w:rPr>
+          <w:rStyle w:val="VerbatimChar"/>
+        </w:rPr>
+        <w:t xml:space="preserve">## The following objects are masked from 'package:base':</w:t>
+      </w:r>
+      <w:r>
+        <w:br/>
+      </w:r>
+      <w:r>
+        <w:rPr>
+          <w:rStyle w:val="VerbatimChar"/>
+        </w:rPr>
+        <w:t xml:space="preserve">## </w:t>
+      </w:r>
+      <w:r>
+        <w:br/>
+      </w:r>
+      <w:r>
+        <w:rPr>
+          <w:rStyle w:val="VerbatimChar"/>
+        </w:rPr>
+        <w:t xml:space="preserve">##     intersect, setdiff, setequal, union</w:t>
+      </w:r>
+    </w:p>
+    <w:p>
+      <w:pPr>
+        <w:pStyle w:val="SourceCode"/>
+      </w:pPr>
+      <w:r>
+        <w:rPr>
+          <w:rStyle w:val="NormalTok"/>
+        </w:rPr>
+        <w:t xml:space="preserve">med_trat </w:t>
+      </w:r>
+      <w:r>
+        <w:rPr>
+          <w:rStyle w:val="OtherTok"/>
+        </w:rPr>
+        <w:t xml:space="preserve">=</w:t>
+      </w:r>
+      <w:r>
+        <w:rPr>
+          <w:rStyle w:val="NormalTok"/>
+        </w:rPr>
+        <w:t xml:space="preserve"> </w:t>
+      </w:r>
+      <w:r>
+        <w:rPr>
+          <w:rStyle w:val="FunctionTok"/>
+        </w:rPr>
+        <w:t xml:space="preserve">aggregate</w:t>
+      </w:r>
+      <w:r>
+        <w:rPr>
+          <w:rStyle w:val="NormalTok"/>
+        </w:rPr>
+        <w:t xml:space="preserve">(floracion</w:t>
+      </w:r>
+      <w:r>
+        <w:rPr>
+          <w:rStyle w:val="SpecialCharTok"/>
+        </w:rPr>
+        <w:t xml:space="preserve">~</w:t>
+      </w:r>
+      <w:r>
+        <w:rPr>
+          <w:rStyle w:val="NormalTok"/>
+        </w:rPr>
+        <w:t xml:space="preserve">tratamiento, </w:t>
+      </w:r>
+      <w:r>
+        <w:rPr>
+          <w:rStyle w:val="AttributeTok"/>
+        </w:rPr>
+        <w:t xml:space="preserve">FUN =</w:t>
+      </w:r>
+      <w:r>
+        <w:rPr>
+          <w:rStyle w:val="NormalTok"/>
+        </w:rPr>
+        <w:t xml:space="preserve"> mean)</w:t>
+      </w:r>
+      <w:r>
+        <w:br/>
+      </w:r>
+      <w:r>
+        <w:rPr>
+          <w:rStyle w:val="NormalTok"/>
+        </w:rPr>
+        <w:t xml:space="preserve">med_trat</w:t>
+      </w:r>
+      <w:r>
+        <w:rPr>
+          <w:rStyle w:val="SpecialCharTok"/>
+        </w:rPr>
+        <w:t xml:space="preserve">%&gt;%</w:t>
+      </w:r>
+      <w:r>
+        <w:rPr>
+          <w:rStyle w:val="NormalTok"/>
+        </w:rPr>
+        <w:t xml:space="preserve"> </w:t>
+      </w:r>
+      <w:r>
+        <w:rPr>
+          <w:rStyle w:val="FunctionTok"/>
+        </w:rPr>
+        <w:t xml:space="preserve">rename</w:t>
+      </w:r>
+      <w:r>
+        <w:rPr>
+          <w:rStyle w:val="NormalTok"/>
+        </w:rPr>
+        <w:t xml:space="preserve">(</w:t>
+      </w:r>
+      <w:r>
+        <w:rPr>
+          <w:rStyle w:val="AttributeTok"/>
+        </w:rPr>
+        <w:t xml:space="preserve">Media =</w:t>
+      </w:r>
+      <w:r>
+        <w:rPr>
+          <w:rStyle w:val="NormalTok"/>
+        </w:rPr>
+        <w:t xml:space="preserve"> floracion) </w:t>
+      </w:r>
+      <w:r>
+        <w:rPr>
+          <w:rStyle w:val="SpecialCharTok"/>
+        </w:rPr>
+        <w:t xml:space="preserve">%&gt;%</w:t>
+      </w:r>
+      <w:r>
+        <w:rPr>
+          <w:rStyle w:val="NormalTok"/>
+        </w:rPr>
+        <w:t xml:space="preserve"> </w:t>
+      </w:r>
+      <w:r>
+        <w:rPr>
+          <w:rStyle w:val="FunctionTok"/>
+        </w:rPr>
+        <w:t xml:space="preserve">mutate</w:t>
+      </w:r>
+      <w:r>
+        <w:rPr>
+          <w:rStyle w:val="NormalTok"/>
+        </w:rPr>
+        <w:t xml:space="preserve">(</w:t>
+      </w:r>
+      <w:r>
+        <w:rPr>
+          <w:rStyle w:val="AttributeTok"/>
+        </w:rPr>
+        <w:t xml:space="preserve">Efecto =</w:t>
+      </w:r>
+      <w:r>
+        <w:rPr>
+          <w:rStyle w:val="NormalTok"/>
+        </w:rPr>
+        <w:t xml:space="preserve"> Media</w:t>
+      </w:r>
+      <w:r>
+        <w:rPr>
+          <w:rStyle w:val="SpecialCharTok"/>
+        </w:rPr>
+        <w:t xml:space="preserve">-</w:t>
+      </w:r>
+      <w:r>
+        <w:rPr>
+          <w:rStyle w:val="NormalTok"/>
+        </w:rPr>
+        <w:t xml:space="preserve">med_general)</w:t>
+      </w:r>
+    </w:p>
+    <w:p>
+      <w:pPr>
+        <w:pStyle w:val="SourceCode"/>
+      </w:pPr>
+      <w:r>
+        <w:rPr>
+          <w:rStyle w:val="VerbatimChar"/>
+        </w:rPr>
+        <w:t xml:space="preserve">##   tratamiento Media Efecto</w:t>
+      </w:r>
+      <w:r>
+        <w:br/>
+      </w:r>
+      <w:r>
+        <w:rPr>
+          <w:rStyle w:val="VerbatimChar"/>
+        </w:rPr>
+        <w:t xml:space="preserve">## 1          T1 82.00   3.95</w:t>
+      </w:r>
+      <w:r>
+        <w:br/>
+      </w:r>
+      <w:r>
+        <w:rPr>
+          <w:rStyle w:val="VerbatimChar"/>
+        </w:rPr>
+        <w:t xml:space="preserve">## 2          T2 66.25 -11.80</w:t>
+      </w:r>
+      <w:r>
+        <w:br/>
+      </w:r>
+      <w:r>
+        <w:rPr>
+          <w:rStyle w:val="VerbatimChar"/>
+        </w:rPr>
+        <w:t xml:space="preserve">## 3          T3 75.25  -2.80</w:t>
+      </w:r>
+      <w:r>
+        <w:br/>
+      </w:r>
+      <w:r>
+        <w:rPr>
+          <w:rStyle w:val="VerbatimChar"/>
+        </w:rPr>
+        <w:t xml:space="preserve">## 4          T4 82.75   4.70</w:t>
+      </w:r>
+      <w:r>
+        <w:br/>
+      </w:r>
+      <w:r>
+        <w:rPr>
+          <w:rStyle w:val="VerbatimChar"/>
+        </w:rPr>
+        <w:t xml:space="preserve">## 5          T5 84.00   5.95</w:t>
+      </w:r>
+    </w:p>
+    <w:p>
+      <w:pPr>
+        <w:pStyle w:val="FirstParagraph"/>
+      </w:pPr>
+      <w:r>
+        <w:t xml:space="preserve">Se observa que el tratamiento que tiene el menor efecto en la floración de</w:t>
+      </w:r>
+      <w:r>
+        <w:t xml:space="preserve"> </w:t>
+      </w:r>
+      <w:r>
+        <w:rPr>
+          <w:i/>
+          <w:iCs/>
+        </w:rPr>
+        <w:t xml:space="preserve">(Linum usitatissimum)</w:t>
+      </w:r>
+      <w:r>
+        <w:t xml:space="preserve"> </w:t>
+      </w:r>
+      <w:r>
+        <w:t xml:space="preserve">es YaraMila COMPLEX y el que presenta el mayor efecto es (N18, P15, K10). Asimismo por el gráfico visto anteriormente</w:t>
+      </w:r>
+    </w:p>
+    <w:p>
+      <w:pPr>
+        <w:pStyle w:val="SourceCode"/>
+      </w:pPr>
+      <w:r>
+        <w:rPr>
+          <w:rStyle w:val="FunctionTok"/>
+        </w:rPr>
+        <w:t xml:space="preserve">ggplot</w:t>
+      </w:r>
+      <w:r>
+        <w:rPr>
+          <w:rStyle w:val="NormalTok"/>
+        </w:rPr>
+        <w:t xml:space="preserve">(data, </w:t>
+      </w:r>
+      <w:r>
+        <w:rPr>
+          <w:rStyle w:val="FunctionTok"/>
+        </w:rPr>
+        <w:t xml:space="preserve">aes</w:t>
+      </w:r>
+      <w:r>
+        <w:rPr>
+          <w:rStyle w:val="NormalTok"/>
+        </w:rPr>
+        <w:t xml:space="preserve">(</w:t>
+      </w:r>
+      <w:r>
+        <w:rPr>
+          <w:rStyle w:val="AttributeTok"/>
+        </w:rPr>
+        <w:t xml:space="preserve">x =</w:t>
+      </w:r>
+      <w:r>
+        <w:rPr>
+          <w:rStyle w:val="NormalTok"/>
+        </w:rPr>
+        <w:t xml:space="preserve"> tratamiento, </w:t>
+      </w:r>
+      <w:r>
+        <w:rPr>
+          <w:rStyle w:val="AttributeTok"/>
+        </w:rPr>
+        <w:t xml:space="preserve">y =</w:t>
+      </w:r>
+      <w:r>
+        <w:rPr>
+          <w:rStyle w:val="NormalTok"/>
+        </w:rPr>
+        <w:t xml:space="preserve"> floracion, </w:t>
+      </w:r>
+      <w:r>
+        <w:rPr>
+          <w:rStyle w:val="AttributeTok"/>
+        </w:rPr>
+        <w:t xml:space="preserve">fill =</w:t>
+      </w:r>
+      <w:r>
+        <w:rPr>
+          <w:rStyle w:val="NormalTok"/>
+        </w:rPr>
+        <w:t xml:space="preserve"> tratamiento)) </w:t>
+      </w:r>
+      <w:r>
+        <w:rPr>
+          <w:rStyle w:val="SpecialCharTok"/>
+        </w:rPr>
+        <w:t xml:space="preserve">+</w:t>
+      </w:r>
+      <w:r>
+        <w:br/>
+      </w:r>
+      <w:r>
+        <w:rPr>
+          <w:rStyle w:val="NormalTok"/>
+        </w:rPr>
+        <w:t xml:space="preserve">  </w:t>
+      </w:r>
+      <w:r>
+        <w:rPr>
+          <w:rStyle w:val="FunctionTok"/>
+        </w:rPr>
+        <w:t xml:space="preserve">geom_violin</w:t>
+      </w:r>
+      <w:r>
+        <w:rPr>
+          <w:rStyle w:val="NormalTok"/>
+        </w:rPr>
+        <w:t xml:space="preserve">(</w:t>
+      </w:r>
+      <w:r>
+        <w:rPr>
+          <w:rStyle w:val="AttributeTok"/>
+        </w:rPr>
+        <w:t xml:space="preserve">alpha =</w:t>
+      </w:r>
+      <w:r>
+        <w:rPr>
+          <w:rStyle w:val="NormalTok"/>
+        </w:rPr>
+        <w:t xml:space="preserve"> </w:t>
+      </w:r>
+      <w:r>
+        <w:rPr>
+          <w:rStyle w:val="FloatTok"/>
+        </w:rPr>
+        <w:t xml:space="preserve">0.5</w:t>
+      </w:r>
+      <w:r>
+        <w:rPr>
+          <w:rStyle w:val="NormalTok"/>
+        </w:rPr>
+        <w:t xml:space="preserve">) </w:t>
+      </w:r>
+      <w:r>
+        <w:rPr>
+          <w:rStyle w:val="SpecialCharTok"/>
+        </w:rPr>
+        <w:t xml:space="preserve">+</w:t>
+      </w:r>
+      <w:r>
+        <w:br/>
+      </w:r>
+      <w:r>
+        <w:rPr>
+          <w:rStyle w:val="NormalTok"/>
+        </w:rPr>
+        <w:t xml:space="preserve">  </w:t>
+      </w:r>
+      <w:r>
+        <w:rPr>
+          <w:rStyle w:val="FunctionTok"/>
+        </w:rPr>
+        <w:t xml:space="preserve">theme</w:t>
+      </w:r>
+      <w:r>
+        <w:rPr>
+          <w:rStyle w:val="NormalTok"/>
+        </w:rPr>
+        <w:t xml:space="preserve">(</w:t>
+      </w:r>
+      <w:r>
+        <w:rPr>
+          <w:rStyle w:val="AttributeTok"/>
+        </w:rPr>
+        <w:t xml:space="preserve">legend.position =</w:t>
+      </w:r>
+      <w:r>
+        <w:rPr>
+          <w:rStyle w:val="NormalTok"/>
+        </w:rPr>
+        <w:t xml:space="preserve"> </w:t>
+      </w:r>
+      <w:r>
+        <w:rPr>
+          <w:rStyle w:val="StringTok"/>
+        </w:rPr>
+        <w:t xml:space="preserve">"none"</w:t>
+      </w:r>
+      <w:r>
+        <w:rPr>
+          <w:rStyle w:val="NormalTok"/>
+        </w:rPr>
+        <w:t xml:space="preserve">)</w:t>
+      </w:r>
+      <w:r>
+        <w:rPr>
+          <w:rStyle w:val="SpecialCharTok"/>
+        </w:rPr>
+        <w:t xml:space="preserve">+</w:t>
+      </w:r>
+      <w:r>
+        <w:br/>
+      </w:r>
+      <w:r>
+        <w:rPr>
+          <w:rStyle w:val="NormalTok"/>
+        </w:rPr>
+        <w:t xml:space="preserve">  </w:t>
+      </w:r>
+      <w:r>
+        <w:rPr>
+          <w:rStyle w:val="FunctionTok"/>
+        </w:rPr>
+        <w:t xml:space="preserve">geom_boxplot</w:t>
+      </w:r>
+      <w:r>
+        <w:rPr>
+          <w:rStyle w:val="NormalTok"/>
+        </w:rPr>
+        <w:t xml:space="preserve">(</w:t>
+      </w:r>
+      <w:r>
+        <w:rPr>
+          <w:rStyle w:val="AttributeTok"/>
+        </w:rPr>
+        <w:t xml:space="preserve">width =</w:t>
+      </w:r>
+      <w:r>
+        <w:rPr>
+          <w:rStyle w:val="NormalTok"/>
+        </w:rPr>
+        <w:t xml:space="preserve"> </w:t>
+      </w:r>
+      <w:r>
+        <w:rPr>
+          <w:rStyle w:val="FloatTok"/>
+        </w:rPr>
+        <w:t xml:space="preserve">0.2</w:t>
+      </w:r>
+      <w:r>
+        <w:rPr>
+          <w:rStyle w:val="NormalTok"/>
+        </w:rPr>
+        <w:t xml:space="preserve">)</w:t>
+      </w:r>
+    </w:p>
+    <w:p>
+      <w:pPr>
+        <w:pStyle w:val="FirstParagraph"/>
+      </w:pPr>
+      <w:r>
+        <w:drawing>
+          <wp:inline>
+            <wp:extent cx="4620126" cy="3696101"/>
+            <wp:effectExtent b="0" l="0" r="0" t="0"/>
+            <wp:docPr descr="" title="" id="43" name="Picture"/>
+            <a:graphic>
+              <a:graphicData uri="http://schemas.openxmlformats.org/drawingml/2006/picture">
+                <pic:pic>
+                  <pic:nvPicPr>
+                    <pic:cNvPr descr="Diseno_Experimentos_Trabajo1_KevinHaquehua_files/figure-docx/unnamed-chunk-18-1.png" id="44" name="Picture"/>
+                    <pic:cNvPicPr>
+                      <a:picLocks noChangeArrowheads="1" noChangeAspect="1"/>
+                    </pic:cNvPicPr>
+                  </pic:nvPicPr>
+                  <pic:blipFill>
+                    <a:blip r:embed="rId42"/>
+                    <a:stretch>
+                      <a:fillRect/>
+                    </a:stretch>
+                  </pic:blipFill>
+                  <pic:spPr bwMode="auto">
+                    <a:xfrm>
+                      <a:off x="0" y="0"/>
+                      <a:ext cx="4620126" cy="3696101"/>
+                    </a:xfrm>
+                    <a:prstGeom prst="rect">
+                      <a:avLst/>
+                    </a:prstGeom>
+                    <a:noFill/>
+                    <a:ln w="9525">
+                      <a:noFill/>
+                      <a:headEnd/>
+                      <a:tailEnd/>
+                    </a:ln>
+                  </pic:spPr>
+                </pic:pic>
+              </a:graphicData>
+            </a:graphic>
+          </wp:inline>
+        </w:drawing>
+      </w:r>
+    </w:p>
+    <w:p>
+      <w:pPr>
+        <w:pStyle w:val="Textoindependiente"/>
+      </w:pPr>
+      <w:r>
+        <w:t xml:space="preserve">Se observa que los tratamientos que poseen mejores efectos para mejorar la floración de</w:t>
+      </w:r>
+      <w:r>
+        <w:t xml:space="preserve"> </w:t>
+      </w:r>
+      <w:r>
+        <w:rPr>
+          <w:i/>
+          <w:iCs/>
+        </w:rPr>
+        <w:t xml:space="preserve">(Linum usitatissimum)</w:t>
+      </w:r>
+      <w:r>
+        <w:t xml:space="preserve">, son los tratamientos: YaraVera AMIDAS, (N20, P20, K20), (N18, P15, K10) aunque no se muestra diferencias entre ellos.</w:t>
       </w:r>
     </w:p>
     <w:p>
@@ -3897,7 +4283,7 @@
         <w:pStyle w:val="Compact"/>
         <w:numPr>
           <w:ilvl w:val="0"/>
-          <w:numId w:val="1011"/>
+          <w:numId w:val="1013"/>
         </w:numPr>
       </w:pPr>
       <w:r>
@@ -3971,7 +4357,7 @@
         <w:pStyle w:val="Compact"/>
         <w:numPr>
           <w:ilvl w:val="0"/>
-          <w:numId w:val="1011"/>
+          <w:numId w:val="1013"/>
         </w:numPr>
       </w:pPr>
       <w:r>
@@ -4098,9 +4484,9 @@
         <w:t xml:space="preserve">(en forma conjunta)?</w:t>
       </w:r>
     </w:p>
-    <w:bookmarkEnd w:id="42"/>
-    <w:bookmarkEnd w:id="43"/>
-    <w:bookmarkEnd w:id="44"/>
+    <w:bookmarkEnd w:id="45"/>
+    <w:bookmarkEnd w:id="46"/>
+    <w:bookmarkEnd w:id="47"/>
     <w:sectPr>
       <w:headerReference r:id="rId9" w:type="default"/>
       <w:pgSz w:h="15840" w:w="12240"/>
@@ -5508,6 +5894,176 @@
       </w:pPr>
     </w:lvl>
   </w:abstractNum>
+  <w:abstractNum w:abstractNumId="99725">
+    <w:nsid w:val="00A99725"/>
+    <w:multiLevelType w:val="multilevel"/>
+    <w:lvl w:ilvl="0">
+      <w:start w:val="5"/>
+      <w:numFmt w:val="lowerLetter"/>
+      <w:lvlText w:val="%1)"/>
+      <w:lvlJc w:val="left"/>
+      <w:pPr>
+        <w:ind w:left="720" w:hanging="360"/>
+      </w:pPr>
+    </w:lvl>
+    <w:lvl w:ilvl="1">
+      <w:start w:val="5"/>
+      <w:numFmt w:val="lowerLetter"/>
+      <w:lvlText w:val="%2)"/>
+      <w:lvlJc w:val="left"/>
+      <w:pPr>
+        <w:ind w:left="1440" w:hanging="360"/>
+      </w:pPr>
+    </w:lvl>
+    <w:lvl w:ilvl="2">
+      <w:start w:val="5"/>
+      <w:numFmt w:val="lowerLetter"/>
+      <w:lvlText w:val="%3)"/>
+      <w:lvlJc w:val="left"/>
+      <w:pPr>
+        <w:ind w:left="2160" w:hanging="360"/>
+      </w:pPr>
+    </w:lvl>
+    <w:lvl w:ilvl="3">
+      <w:start w:val="5"/>
+      <w:numFmt w:val="lowerLetter"/>
+      <w:lvlText w:val="%4)"/>
+      <w:lvlJc w:val="left"/>
+      <w:pPr>
+        <w:ind w:left="2880" w:hanging="360"/>
+      </w:pPr>
+    </w:lvl>
+    <w:lvl w:ilvl="4">
+      <w:start w:val="5"/>
+      <w:numFmt w:val="lowerLetter"/>
+      <w:lvlText w:val="%5)"/>
+      <w:lvlJc w:val="left"/>
+      <w:pPr>
+        <w:ind w:left="3600" w:hanging="360"/>
+      </w:pPr>
+    </w:lvl>
+    <w:lvl w:ilvl="5">
+      <w:start w:val="5"/>
+      <w:numFmt w:val="lowerLetter"/>
+      <w:lvlText w:val="%6)"/>
+      <w:lvlJc w:val="left"/>
+      <w:pPr>
+        <w:ind w:left="4320" w:hanging="360"/>
+      </w:pPr>
+    </w:lvl>
+    <w:lvl w:ilvl="6">
+      <w:start w:val="5"/>
+      <w:numFmt w:val="lowerLetter"/>
+      <w:lvlText w:val="%7)"/>
+      <w:lvlJc w:val="left"/>
+      <w:pPr>
+        <w:ind w:left="5040" w:hanging="360"/>
+      </w:pPr>
+    </w:lvl>
+    <w:lvl w:ilvl="7">
+      <w:start w:val="5"/>
+      <w:numFmt w:val="lowerLetter"/>
+      <w:lvlText w:val="%8)"/>
+      <w:lvlJc w:val="left"/>
+      <w:pPr>
+        <w:ind w:left="5760" w:hanging="360"/>
+      </w:pPr>
+    </w:lvl>
+    <w:lvl w:ilvl="8">
+      <w:start w:val="5"/>
+      <w:numFmt w:val="lowerLetter"/>
+      <w:lvlText w:val="%9)"/>
+      <w:lvlJc w:val="left"/>
+      <w:pPr>
+        <w:ind w:left="6480" w:hanging="360"/>
+      </w:pPr>
+    </w:lvl>
+  </w:abstractNum>
+  <w:abstractNum w:abstractNumId="99726">
+    <w:nsid w:val="00A99726"/>
+    <w:multiLevelType w:val="multilevel"/>
+    <w:lvl w:ilvl="0">
+      <w:start w:val="6"/>
+      <w:numFmt w:val="lowerLetter"/>
+      <w:lvlText w:val="%1)"/>
+      <w:lvlJc w:val="left"/>
+      <w:pPr>
+        <w:ind w:left="720" w:hanging="360"/>
+      </w:pPr>
+    </w:lvl>
+    <w:lvl w:ilvl="1">
+      <w:start w:val="6"/>
+      <w:numFmt w:val="lowerLetter"/>
+      <w:lvlText w:val="%2)"/>
+      <w:lvlJc w:val="left"/>
+      <w:pPr>
+        <w:ind w:left="1440" w:hanging="360"/>
+      </w:pPr>
+    </w:lvl>
+    <w:lvl w:ilvl="2">
+      <w:start w:val="6"/>
+      <w:numFmt w:val="lowerLetter"/>
+      <w:lvlText w:val="%3)"/>
+      <w:lvlJc w:val="left"/>
+      <w:pPr>
+        <w:ind w:left="2160" w:hanging="360"/>
+      </w:pPr>
+    </w:lvl>
+    <w:lvl w:ilvl="3">
+      <w:start w:val="6"/>
+      <w:numFmt w:val="lowerLetter"/>
+      <w:lvlText w:val="%4)"/>
+      <w:lvlJc w:val="left"/>
+      <w:pPr>
+        <w:ind w:left="2880" w:hanging="360"/>
+      </w:pPr>
+    </w:lvl>
+    <w:lvl w:ilvl="4">
+      <w:start w:val="6"/>
+      <w:numFmt w:val="lowerLetter"/>
+      <w:lvlText w:val="%5)"/>
+      <w:lvlJc w:val="left"/>
+      <w:pPr>
+        <w:ind w:left="3600" w:hanging="360"/>
+      </w:pPr>
+    </w:lvl>
+    <w:lvl w:ilvl="5">
+      <w:start w:val="6"/>
+      <w:numFmt w:val="lowerLetter"/>
+      <w:lvlText w:val="%6)"/>
+      <w:lvlJc w:val="left"/>
+      <w:pPr>
+        <w:ind w:left="4320" w:hanging="360"/>
+      </w:pPr>
+    </w:lvl>
+    <w:lvl w:ilvl="6">
+      <w:start w:val="6"/>
+      <w:numFmt w:val="lowerLetter"/>
+      <w:lvlText w:val="%7)"/>
+      <w:lvlJc w:val="left"/>
+      <w:pPr>
+        <w:ind w:left="5040" w:hanging="360"/>
+      </w:pPr>
+    </w:lvl>
+    <w:lvl w:ilvl="7">
+      <w:start w:val="6"/>
+      <w:numFmt w:val="lowerLetter"/>
+      <w:lvlText w:val="%8)"/>
+      <w:lvlJc w:val="left"/>
+      <w:pPr>
+        <w:ind w:left="5760" w:hanging="360"/>
+      </w:pPr>
+    </w:lvl>
+    <w:lvl w:ilvl="8">
+      <w:start w:val="6"/>
+      <w:numFmt w:val="lowerLetter"/>
+      <w:lvlText w:val="%9)"/>
+      <w:lvlJc w:val="left"/>
+      <w:pPr>
+        <w:ind w:left="6480" w:hanging="360"/>
+      </w:pPr>
+    </w:lvl>
+  </w:abstractNum>
   <w:num w16cid:durableId="1222252684" w:numId="1">
     <w:abstractNumId w:val="0"/>
   </w:num>
@@ -8224,6 +8780,66 @@
     </w:lvlOverride>
     <w:lvlOverride w:ilvl="8">
       <w:startOverride w:val="4"/>
+    </w:lvlOverride>
+  </w:num>
+  <w:num w:numId="1012">
+    <w:abstractNumId w:val="99725"/>
+    <w:lvlOverride w:ilvl="0">
+      <w:startOverride w:val="5"/>
+    </w:lvlOverride>
+    <w:lvlOverride w:ilvl="1">
+      <w:startOverride w:val="5"/>
+    </w:lvlOverride>
+    <w:lvlOverride w:ilvl="2">
+      <w:startOverride w:val="5"/>
+    </w:lvlOverride>
+    <w:lvlOverride w:ilvl="3">
+      <w:startOverride w:val="5"/>
+    </w:lvlOverride>
+    <w:lvlOverride w:ilvl="4">
+      <w:startOverride w:val="5"/>
+    </w:lvlOverride>
+    <w:lvlOverride w:ilvl="5">
+      <w:startOverride w:val="5"/>
+    </w:lvlOverride>
+    <w:lvlOverride w:ilvl="6">
+      <w:startOverride w:val="5"/>
+    </w:lvlOverride>
+    <w:lvlOverride w:ilvl="7">
+      <w:startOverride w:val="5"/>
+    </w:lvlOverride>
+    <w:lvlOverride w:ilvl="8">
+      <w:startOverride w:val="5"/>
+    </w:lvlOverride>
+  </w:num>
+  <w:num w:numId="1013">
+    <w:abstractNumId w:val="99726"/>
+    <w:lvlOverride w:ilvl="0">
+      <w:startOverride w:val="6"/>
+    </w:lvlOverride>
+    <w:lvlOverride w:ilvl="1">
+      <w:startOverride w:val="6"/>
+    </w:lvlOverride>
+    <w:lvlOverride w:ilvl="2">
+      <w:startOverride w:val="6"/>
+    </w:lvlOverride>
+    <w:lvlOverride w:ilvl="3">
+      <w:startOverride w:val="6"/>
+    </w:lvlOverride>
+    <w:lvlOverride w:ilvl="4">
+      <w:startOverride w:val="6"/>
+    </w:lvlOverride>
+    <w:lvlOverride w:ilvl="5">
+      <w:startOverride w:val="6"/>
+    </w:lvlOverride>
+    <w:lvlOverride w:ilvl="6">
+      <w:startOverride w:val="6"/>
+    </w:lvlOverride>
+    <w:lvlOverride w:ilvl="7">
+      <w:startOverride w:val="6"/>
+    </w:lvlOverride>
+    <w:lvlOverride w:ilvl="8">
+      <w:startOverride w:val="6"/>
     </w:lvlOverride>
   </w:num>
 </w:numbering>

</xml_diff>